<commit_message>
Changing in chapter 3, class diagram
Added the class diagram and description for this one
</commit_message>
<xml_diff>
--- a/Documents/SetUpDocument_V7_2.docx
+++ b/Documents/SetUpDocument_V7_2.docx
@@ -43,13 +43,8 @@
       <w:pPr>
         <w:pStyle w:val="Standard"/>
       </w:pPr>
-      <w:proofErr w:type="gramStart"/>
-      <w:r>
-        <w:t>Group :</w:t>
-      </w:r>
-      <w:proofErr w:type="gramEnd"/>
-      <w:r>
-        <w:t xml:space="preserve"> </w:t>
+      <w:r>
+        <w:t xml:space="preserve">Group : </w:t>
       </w:r>
       <w:r>
         <w:tab/>
@@ -70,15 +65,7 @@
       </w:r>
       <w:r>
         <w:tab/>
-        <w:t xml:space="preserve">Ngoc </w:t>
-      </w:r>
-      <w:proofErr w:type="spellStart"/>
-      <w:r>
-        <w:t>Kieu</w:t>
-      </w:r>
-      <w:proofErr w:type="spellEnd"/>
-      <w:r>
-        <w:t xml:space="preserve"> Thanh Huynh – 2688093</w:t>
+        <w:t>Ngoc Kieu Thanh Huynh – 2688093</w:t>
       </w:r>
     </w:p>
     <w:p>
@@ -116,21 +103,7 @@
           <w:lang w:val="fr-FR"/>
         </w:rPr>
         <w:tab/>
-        <w:t xml:space="preserve">Michel </w:t>
-      </w:r>
-      <w:proofErr w:type="spellStart"/>
-      <w:r>
-        <w:rPr>
-          <w:lang w:val="fr-FR"/>
-        </w:rPr>
-        <w:t>Clerger</w:t>
-      </w:r>
-      <w:proofErr w:type="spellEnd"/>
-      <w:r>
-        <w:rPr>
-          <w:lang w:val="fr-FR"/>
-        </w:rPr>
-        <w:t xml:space="preserve"> – 2694646</w:t>
+        <w:t>Michel Clerger – 2694646</w:t>
       </w:r>
     </w:p>
     <w:p>
@@ -148,21 +121,7 @@
           <w:lang w:val="fr-FR"/>
         </w:rPr>
         <w:tab/>
-        <w:t xml:space="preserve">Roman </w:t>
-      </w:r>
-      <w:proofErr w:type="spellStart"/>
-      <w:r>
-        <w:rPr>
-          <w:lang w:val="fr-FR"/>
-        </w:rPr>
-        <w:t>Siabro</w:t>
-      </w:r>
-      <w:proofErr w:type="spellEnd"/>
-      <w:r>
-        <w:rPr>
-          <w:lang w:val="fr-FR"/>
-        </w:rPr>
-        <w:t xml:space="preserve"> – 2224489</w:t>
+        <w:t>Roman Siabro – 2224489</w:t>
       </w:r>
     </w:p>
     <w:p>
@@ -7788,7 +7747,6 @@
           <w:szCs w:val="36"/>
         </w:rPr>
       </w:pPr>
-      <w:proofErr w:type="spellStart"/>
       <w:r>
         <w:rPr>
           <w:rFonts w:asciiTheme="majorHAnsi" w:eastAsiaTheme="majorEastAsia" w:hAnsiTheme="majorHAnsi" w:cstheme="majorBidi"/>
@@ -7809,7 +7767,6 @@
         </w:rPr>
         <w:t>oSCoW</w:t>
       </w:r>
-      <w:proofErr w:type="spellEnd"/>
       <w:r>
         <w:rPr>
           <w:rFonts w:asciiTheme="majorHAnsi" w:eastAsiaTheme="majorEastAsia" w:hAnsiTheme="majorHAnsi" w:cstheme="majorBidi"/>
@@ -12109,15 +12066,7 @@
         <w:t xml:space="preserve"> </w:t>
       </w:r>
       <w:r>
-        <w:t xml:space="preserve">button to see the list of all inventory. After doing that, they choose the quantity of the item. If they type the same </w:t>
-      </w:r>
-      <w:proofErr w:type="spellStart"/>
-      <w:r>
-        <w:t>food_id</w:t>
-      </w:r>
-      <w:proofErr w:type="spellEnd"/>
-      <w:r>
-        <w:t xml:space="preserve">, the quantity will be increase by one. When they click sale, the participant will scan their code and the payment will be done. If the customers would like to receive the invoice. The “Print invoice” is used to do this task. </w:t>
+        <w:t xml:space="preserve">button to see the list of all inventory. After doing that, they choose the quantity of the item. If they type the same food_id, the quantity will be increase by one. When they click sale, the participant will scan their code and the payment will be done. If the customers would like to receive the invoice. The “Print invoice” is used to do this task. </w:t>
       </w:r>
     </w:p>
     <w:p>
@@ -12561,15 +12510,79 @@
         <w:t>CLASS DIAGRAM</w:t>
       </w:r>
     </w:p>
-    <w:p/>
-    <w:p>
-      <w:r>
-        <w:t>Event account Class:</w:t>
-      </w:r>
-    </w:p>
-    <w:p>
-      <w:r>
-        <w:t>+ Methods:</w:t>
+    <w:p>
+      <w:pPr>
+        <w:pStyle w:val="Heading3"/>
+      </w:pPr>
+      <w:r>
+        <w:t>Class diagram for base objects</w:t>
+      </w:r>
+    </w:p>
+    <w:p>
+      <w:r>
+        <w:rPr>
+          <w:noProof/>
+        </w:rPr>
+        <w:drawing>
+          <wp:inline distT="0" distB="0" distL="0" distR="0">
+            <wp:extent cx="7235825" cy="7578969"/>
+            <wp:effectExtent l="0" t="0" r="3175" b="3175"/>
+            <wp:docPr id="37" name="Picture 37"/>
+            <wp:cNvGraphicFramePr>
+              <a:graphicFrameLocks xmlns:a="http://schemas.openxmlformats.org/drawingml/2006/main" noChangeAspect="1"/>
+            </wp:cNvGraphicFramePr>
+            <a:graphic xmlns:a="http://schemas.openxmlformats.org/drawingml/2006/main">
+              <a:graphicData uri="http://schemas.openxmlformats.org/drawingml/2006/picture">
+                <pic:pic xmlns:pic="http://schemas.openxmlformats.org/drawingml/2006/picture">
+                  <pic:nvPicPr>
+                    <pic:cNvPr id="37" name="ClassDiagram_BaseObject1.1.png"/>
+                    <pic:cNvPicPr/>
+                  </pic:nvPicPr>
+                  <pic:blipFill>
+                    <a:blip r:embed="rId36" cstate="print">
+                      <a:extLst>
+                        <a:ext uri="{28A0092B-C50C-407E-A947-70E740481C1C}">
+                          <a14:useLocalDpi xmlns:a14="http://schemas.microsoft.com/office/drawing/2010/main" val="0"/>
+                        </a:ext>
+                      </a:extLst>
+                    </a:blip>
+                    <a:stretch>
+                      <a:fillRect/>
+                    </a:stretch>
+                  </pic:blipFill>
+                  <pic:spPr>
+                    <a:xfrm>
+                      <a:off x="0" y="0"/>
+                      <a:ext cx="7240692" cy="7584067"/>
+                    </a:xfrm>
+                    <a:prstGeom prst="rect">
+                      <a:avLst/>
+                    </a:prstGeom>
+                  </pic:spPr>
+                </pic:pic>
+              </a:graphicData>
+            </a:graphic>
+          </wp:inline>
+        </w:drawing>
+      </w:r>
+    </w:p>
+    <w:p>
+      <w:pPr>
+        <w:rPr>
+          <w:b/>
+        </w:rPr>
+      </w:pPr>
+      <w:r>
+        <w:rPr>
+          <w:b/>
+        </w:rPr>
+        <w:lastRenderedPageBreak/>
+        <w:t>Event account Class</w:t>
+      </w:r>
+    </w:p>
+    <w:p>
+      <w:r>
+        <w:t>Methods:</w:t>
       </w:r>
     </w:p>
     <w:p>
@@ -12667,8 +12680,1188 @@
         <w:t>sets the RFID_Code return -1 (meaning that the client left)</w:t>
       </w:r>
     </w:p>
+    <w:p>
+      <w:pPr>
+        <w:pStyle w:val="Heading3"/>
+      </w:pPr>
+      <w:r>
+        <w:t>Class diagram for connecting with database and work on the list of objects</w:t>
+      </w:r>
+    </w:p>
+    <w:p>
+      <w:pPr>
+        <w:jc w:val="center"/>
+      </w:pPr>
+      <w:r>
+        <w:rPr>
+          <w:noProof/>
+        </w:rPr>
+        <w:drawing>
+          <wp:inline distT="0" distB="0" distL="0" distR="0" wp14:anchorId="5BA31903">
+            <wp:extent cx="2990409" cy="2655277"/>
+            <wp:effectExtent l="0" t="0" r="635" b="0"/>
+            <wp:docPr id="34" name="Picture 34"/>
+            <wp:cNvGraphicFramePr>
+              <a:graphicFrameLocks xmlns:a="http://schemas.openxmlformats.org/drawingml/2006/main" noChangeAspect="1"/>
+            </wp:cNvGraphicFramePr>
+            <a:graphic xmlns:a="http://schemas.openxmlformats.org/drawingml/2006/main">
+              <a:graphicData uri="http://schemas.openxmlformats.org/drawingml/2006/picture">
+                <pic:pic xmlns:pic="http://schemas.openxmlformats.org/drawingml/2006/picture">
+                  <pic:nvPicPr>
+                    <pic:cNvPr id="0" name="Picture 5"/>
+                    <pic:cNvPicPr>
+                      <a:picLocks noChangeAspect="1" noChangeArrowheads="1"/>
+                    </pic:cNvPicPr>
+                  </pic:nvPicPr>
+                  <pic:blipFill>
+                    <a:blip r:embed="rId37">
+                      <a:extLst>
+                        <a:ext uri="{28A0092B-C50C-407E-A947-70E740481C1C}">
+                          <a14:useLocalDpi xmlns:a14="http://schemas.microsoft.com/office/drawing/2010/main" val="0"/>
+                        </a:ext>
+                      </a:extLst>
+                    </a:blip>
+                    <a:srcRect/>
+                    <a:stretch>
+                      <a:fillRect/>
+                    </a:stretch>
+                  </pic:blipFill>
+                  <pic:spPr bwMode="auto">
+                    <a:xfrm>
+                      <a:off x="0" y="0"/>
+                      <a:ext cx="3001095" cy="2664765"/>
+                    </a:xfrm>
+                    <a:prstGeom prst="rect">
+                      <a:avLst/>
+                    </a:prstGeom>
+                    <a:noFill/>
+                  </pic:spPr>
+                </pic:pic>
+              </a:graphicData>
+            </a:graphic>
+          </wp:inline>
+        </w:drawing>
+      </w:r>
+    </w:p>
+    <w:p>
+      <w:r>
+        <w:t xml:space="preserve">DataHelper class </w:t>
+      </w:r>
+      <w:r>
+        <w:t>is responsible for establishing the connection to the database. DataHelper is the base class for all of AccountDataHelper, GroupDataHelper, CampDataHelper, CampResDataHelper, ItemDataHelper, InvoiceDataHelper, Item_InvoiceDataHelper</w:t>
+      </w:r>
+      <w:r>
+        <w:t xml:space="preserve">. These classes have a role to work with database, getting or modifying the table corresponding to the table in database. </w:t>
+      </w:r>
+    </w:p>
+    <w:p>
+      <w:r>
+        <w:rPr>
+          <w:b/>
+        </w:rPr>
+        <w:t>Class Accoun</w:t>
+      </w:r>
+      <w:r>
+        <w:rPr>
+          <w:b/>
+        </w:rPr>
+        <w:t>t</w:t>
+      </w:r>
+      <w:r>
+        <w:rPr>
+          <w:b/>
+        </w:rPr>
+        <w:t>DataH</w:t>
+      </w:r>
+      <w:r>
+        <w:rPr>
+          <w:b/>
+        </w:rPr>
+        <w:t>elper</w:t>
+      </w:r>
+      <w:r>
+        <w:t xml:space="preserve">: contains methods relating to the EventAccount class as well as E_Account table in the database. </w:t>
+      </w:r>
+      <w:r>
+        <w:t>This class should have following methods:</w:t>
+      </w:r>
+    </w:p>
+    <w:p>
+      <w:pPr>
+        <w:pStyle w:val="ListParagraph"/>
+        <w:numPr>
+          <w:ilvl w:val="0"/>
+          <w:numId w:val="49"/>
+        </w:numPr>
+      </w:pPr>
+      <w:r>
+        <w:rPr>
+          <w:b/>
+        </w:rPr>
+        <w:t>GetAllAccounts</w:t>
+      </w:r>
+      <w:r>
+        <w:rPr>
+          <w:b/>
+        </w:rPr>
+        <w:t xml:space="preserve">: </w:t>
+      </w:r>
+      <w:r>
+        <w:t>this</w:t>
+      </w:r>
+      <w:r>
+        <w:rPr>
+          <w:b/>
+        </w:rPr>
+        <w:t xml:space="preserve"> </w:t>
+      </w:r>
+      <w:r>
+        <w:t xml:space="preserve">method </w:t>
+      </w:r>
+      <w:r>
+        <w:t xml:space="preserve">select all event account information </w:t>
+      </w:r>
+      <w:r>
+        <w:t xml:space="preserve">from the </w:t>
+      </w:r>
+      <w:r>
+        <w:t>E_Account table and return</w:t>
+      </w:r>
+      <w:r>
+        <w:t xml:space="preserve"> </w:t>
+      </w:r>
+      <w:r>
+        <w:t>it under the type of</w:t>
+      </w:r>
+      <w:r>
+        <w:t xml:space="preserve"> List&lt;EventAccount&gt;</w:t>
+      </w:r>
+    </w:p>
+    <w:p>
+      <w:pPr>
+        <w:pStyle w:val="ListParagraph"/>
+        <w:numPr>
+          <w:ilvl w:val="0"/>
+          <w:numId w:val="49"/>
+        </w:numPr>
+      </w:pPr>
+      <w:r>
+        <w:rPr>
+          <w:b/>
+        </w:rPr>
+        <w:lastRenderedPageBreak/>
+        <w:t xml:space="preserve">GetAccount: </w:t>
+      </w:r>
+      <w:r>
+        <w:t>this</w:t>
+      </w:r>
+      <w:r>
+        <w:t xml:space="preserve"> method should go through the list of all event accounts and return the event account base on their account id, which is provided in parameter list.</w:t>
+      </w:r>
+    </w:p>
+    <w:p>
+      <w:pPr>
+        <w:pStyle w:val="ListParagraph"/>
+        <w:numPr>
+          <w:ilvl w:val="0"/>
+          <w:numId w:val="49"/>
+        </w:numPr>
+      </w:pPr>
+      <w:r>
+        <w:rPr>
+          <w:b/>
+        </w:rPr>
+        <w:t>UpdateAccount</w:t>
+      </w:r>
+      <w:r>
+        <w:t>: this method update the event account which given account Id. The method GetAccount can</w:t>
+      </w:r>
+      <w:r>
+        <w:t xml:space="preserve"> be used for the implementation.</w:t>
+      </w:r>
+    </w:p>
+    <w:p>
+      <w:pPr>
+        <w:pStyle w:val="ListParagraph"/>
+        <w:numPr>
+          <w:ilvl w:val="0"/>
+          <w:numId w:val="49"/>
+        </w:numPr>
+      </w:pPr>
+      <w:r>
+        <w:rPr>
+          <w:b/>
+        </w:rPr>
+        <w:t>CheckInAccount</w:t>
+      </w:r>
+      <w:r>
+        <w:t>: this method checks find the account need to check in base on their account ID, active their RFID code. This method can be implement in 3 steps:</w:t>
+      </w:r>
+    </w:p>
+    <w:p>
+      <w:pPr>
+        <w:pStyle w:val="ListParagraph"/>
+        <w:numPr>
+          <w:ilvl w:val="1"/>
+          <w:numId w:val="49"/>
+        </w:numPr>
+      </w:pPr>
+      <w:r>
+        <w:t>First, finding out the account need to check in – use the GetAccount method.</w:t>
+      </w:r>
+    </w:p>
+    <w:p>
+      <w:pPr>
+        <w:pStyle w:val="ListParagraph"/>
+        <w:numPr>
+          <w:ilvl w:val="1"/>
+          <w:numId w:val="49"/>
+        </w:numPr>
+      </w:pPr>
+      <w:r>
+        <w:t>Second, activating the RFID of this account, use the ActivateRFID of EventAccount class.</w:t>
+      </w:r>
+    </w:p>
+    <w:p>
+      <w:pPr>
+        <w:pStyle w:val="ListParagraph"/>
+        <w:numPr>
+          <w:ilvl w:val="1"/>
+          <w:numId w:val="49"/>
+        </w:numPr>
+      </w:pPr>
+      <w:r>
+        <w:t xml:space="preserve">Finally, updating this account with the changing in RFID code in to the database. </w:t>
+      </w:r>
+    </w:p>
+    <w:p>
+      <w:pPr>
+        <w:pStyle w:val="ListParagraph"/>
+        <w:numPr>
+          <w:ilvl w:val="0"/>
+          <w:numId w:val="49"/>
+        </w:numPr>
+      </w:pPr>
+      <w:r>
+        <w:rPr>
+          <w:b/>
+        </w:rPr>
+        <w:t>CheckOutAccount</w:t>
+      </w:r>
+      <w:r>
+        <w:t xml:space="preserve">: </w:t>
+      </w:r>
+      <w:r>
+        <w:t>the implementation of this methods is similar with CheckInAccount. However, the method DeActiveRFID should be called.</w:t>
+      </w:r>
+    </w:p>
+    <w:p>
+      <w:r>
+        <w:t xml:space="preserve">Class </w:t>
+      </w:r>
+      <w:r>
+        <w:t>Group</w:t>
+      </w:r>
+      <w:r>
+        <w:t xml:space="preserve">DataHelper: contains methods relating to the </w:t>
+      </w:r>
+      <w:r>
+        <w:t>GroupMember</w:t>
+      </w:r>
+      <w:r>
+        <w:t xml:space="preserve"> class as well as </w:t>
+      </w:r>
+      <w:r>
+        <w:t>Group</w:t>
+      </w:r>
+      <w:r>
+        <w:t xml:space="preserve"> table in the database. </w:t>
+      </w:r>
+      <w:r>
+        <w:t>This class should have following methods:</w:t>
+      </w:r>
+    </w:p>
+    <w:p>
+      <w:pPr>
+        <w:jc w:val="center"/>
+      </w:pPr>
+      <w:r>
+        <w:drawing>
+          <wp:inline distT="0" distB="0" distL="0" distR="0" wp14:anchorId="6CD4913D" wp14:editId="33B8F26E">
+            <wp:extent cx="3745523" cy="1479001"/>
+            <wp:effectExtent l="0" t="0" r="7620" b="6985"/>
+            <wp:docPr id="40" name="Picture 40"/>
+            <wp:cNvGraphicFramePr>
+              <a:graphicFrameLocks xmlns:a="http://schemas.openxmlformats.org/drawingml/2006/main" noChangeAspect="1"/>
+            </wp:cNvGraphicFramePr>
+            <a:graphic xmlns:a="http://schemas.openxmlformats.org/drawingml/2006/main">
+              <a:graphicData uri="http://schemas.openxmlformats.org/drawingml/2006/picture">
+                <pic:pic xmlns:pic="http://schemas.openxmlformats.org/drawingml/2006/picture">
+                  <pic:nvPicPr>
+                    <pic:cNvPr id="1" name=""/>
+                    <pic:cNvPicPr/>
+                  </pic:nvPicPr>
+                  <pic:blipFill>
+                    <a:blip r:embed="rId38"/>
+                    <a:stretch>
+                      <a:fillRect/>
+                    </a:stretch>
+                  </pic:blipFill>
+                  <pic:spPr>
+                    <a:xfrm>
+                      <a:off x="0" y="0"/>
+                      <a:ext cx="3777881" cy="1491778"/>
+                    </a:xfrm>
+                    <a:prstGeom prst="rect">
+                      <a:avLst/>
+                    </a:prstGeom>
+                  </pic:spPr>
+                </pic:pic>
+              </a:graphicData>
+            </a:graphic>
+          </wp:inline>
+        </w:drawing>
+      </w:r>
+    </w:p>
+    <w:p>
+      <w:pPr>
+        <w:pStyle w:val="ListParagraph"/>
+        <w:numPr>
+          <w:ilvl w:val="0"/>
+          <w:numId w:val="50"/>
+        </w:numPr>
+      </w:pPr>
+      <w:r>
+        <w:rPr>
+          <w:b/>
+        </w:rPr>
+        <w:t>GetAllGuests</w:t>
+      </w:r>
+      <w:r>
+        <w:t xml:space="preserve">: </w:t>
+      </w:r>
+      <w:r>
+        <w:t>this</w:t>
+      </w:r>
+      <w:r>
+        <w:rPr>
+          <w:b/>
+        </w:rPr>
+        <w:t xml:space="preserve"> </w:t>
+      </w:r>
+      <w:r>
+        <w:t>method select</w:t>
+      </w:r>
+      <w:r>
+        <w:t>s</w:t>
+      </w:r>
+      <w:r>
+        <w:t xml:space="preserve"> all </w:t>
+      </w:r>
+      <w:r>
+        <w:t xml:space="preserve">guest’s </w:t>
+      </w:r>
+      <w:r>
+        <w:t>information</w:t>
+      </w:r>
+      <w:r>
+        <w:t xml:space="preserve"> who register for camp </w:t>
+      </w:r>
+      <w:r>
+        <w:t xml:space="preserve">from the </w:t>
+      </w:r>
+      <w:r>
+        <w:t>GROUP</w:t>
+      </w:r>
+      <w:r>
+        <w:t xml:space="preserve"> table and return it under the type of List&lt;</w:t>
+      </w:r>
+      <w:r>
+        <w:t>GroupMember</w:t>
+      </w:r>
+      <w:r>
+        <w:t>&gt;</w:t>
+      </w:r>
+    </w:p>
+    <w:p>
+      <w:pPr>
+        <w:pStyle w:val="ListParagraph"/>
+        <w:numPr>
+          <w:ilvl w:val="0"/>
+          <w:numId w:val="50"/>
+        </w:numPr>
+      </w:pPr>
+      <w:r>
+        <w:rPr>
+          <w:b/>
+        </w:rPr>
+        <w:t>GetGuestsByGroup</w:t>
+      </w:r>
+      <w:r>
+        <w:t>: this method select</w:t>
+      </w:r>
+      <w:r>
+        <w:t>s</w:t>
+      </w:r>
+      <w:r>
+        <w:t xml:space="preserve"> all of guest’s information by group base o</w:t>
+      </w:r>
+      <w:r>
+        <w:t>n their group ID,</w:t>
+      </w:r>
+      <w:r>
+        <w:t xml:space="preserve"> base on one of an email of group’s member</w:t>
+      </w:r>
+      <w:r>
+        <w:t xml:space="preserve"> or base on the account </w:t>
+      </w:r>
+      <w:r>
+        <w:t>Id of person who ma</w:t>
+      </w:r>
+      <w:r>
+        <w:t>d</w:t>
+      </w:r>
+      <w:r>
+        <w:t>e the camp reservation on website</w:t>
+      </w:r>
+      <w:r>
+        <w:t xml:space="preserve"> (</w:t>
+      </w:r>
+      <w:r>
+        <w:rPr>
+          <w:b/>
+        </w:rPr>
+        <w:t>overloading</w:t>
+      </w:r>
+      <w:r>
+        <w:t xml:space="preserve"> method is used in this case) </w:t>
+      </w:r>
+      <w:r>
+        <w:t xml:space="preserve">and return the list of </w:t>
+      </w:r>
+      <w:r>
+        <w:t>members per group under the type of List&lt;GroupMember&gt;</w:t>
+      </w:r>
+    </w:p>
+    <w:p>
+      <w:pPr>
+        <w:pStyle w:val="ListParagraph"/>
+        <w:numPr>
+          <w:ilvl w:val="0"/>
+          <w:numId w:val="50"/>
+        </w:numPr>
+      </w:pPr>
+      <w:r>
+        <w:rPr>
+          <w:b/>
+        </w:rPr>
+        <w:t>Get</w:t>
+      </w:r>
+      <w:r>
+        <w:rPr>
+          <w:b/>
+        </w:rPr>
+        <w:t>Guest</w:t>
+      </w:r>
+      <w:r>
+        <w:t xml:space="preserve">: this method selects information of one guest base on their email and return </w:t>
+      </w:r>
+      <w:r>
+        <w:t xml:space="preserve">a GroupMember </w:t>
+      </w:r>
+      <w:r>
+        <w:t xml:space="preserve">object. </w:t>
+      </w:r>
+    </w:p>
+    <w:p>
+      <w:pPr>
+        <w:pStyle w:val="ListParagraph"/>
+        <w:numPr>
+          <w:ilvl w:val="0"/>
+          <w:numId w:val="50"/>
+        </w:numPr>
+      </w:pPr>
+      <w:r>
+        <w:rPr>
+          <w:b/>
+        </w:rPr>
+        <w:t>CampCheckIn</w:t>
+      </w:r>
+      <w:r>
+        <w:t>: this method will be find the participant base on their email and allow check-in into the camping area. This methods will be implement into 2 step:</w:t>
+      </w:r>
+    </w:p>
+    <w:p>
+      <w:pPr>
+        <w:pStyle w:val="ListParagraph"/>
+        <w:numPr>
+          <w:ilvl w:val="1"/>
+          <w:numId w:val="50"/>
+        </w:numPr>
+      </w:pPr>
+      <w:r>
+        <w:t>First, the guest will be found base on their email use the GetGuest methods.</w:t>
+      </w:r>
+    </w:p>
+    <w:p>
+      <w:pPr>
+        <w:pStyle w:val="ListParagraph"/>
+        <w:numPr>
+          <w:ilvl w:val="1"/>
+          <w:numId w:val="50"/>
+        </w:numPr>
+      </w:pPr>
+      <w:r>
+        <w:t>Second</w:t>
+      </w:r>
+      <w:r>
+        <w:t xml:space="preserve">, change the Check-in properties of this object become true (if the current value is false) </w:t>
+      </w:r>
+      <w:r>
+        <w:t>and update this change to the database.</w:t>
+      </w:r>
+    </w:p>
+    <w:p>
+      <w:pPr>
+        <w:pStyle w:val="ListParagraph"/>
+        <w:numPr>
+          <w:ilvl w:val="0"/>
+          <w:numId w:val="50"/>
+        </w:numPr>
+      </w:pPr>
+      <w:r>
+        <w:rPr>
+          <w:b/>
+        </w:rPr>
+        <w:t>CampCheckOut</w:t>
+      </w:r>
+      <w:r>
+        <w:t>: the implementation of this method is similar to CampCheckIn. However in the second step, the Check-in properties values need to be changed to false (in term of current value is false).</w:t>
+      </w:r>
+    </w:p>
+    <w:p>
+      <w:r>
+        <w:lastRenderedPageBreak/>
+        <w:t xml:space="preserve">Class </w:t>
+      </w:r>
+      <w:r>
+        <w:t>CampDataHelper</w:t>
+      </w:r>
+      <w:r>
+        <w:t xml:space="preserve">: contains methods relating to the </w:t>
+      </w:r>
+      <w:r>
+        <w:t>Camp</w:t>
+      </w:r>
+      <w:r>
+        <w:t xml:space="preserve"> class as well as </w:t>
+      </w:r>
+      <w:r>
+        <w:t>Camp</w:t>
+      </w:r>
+      <w:r>
+        <w:t xml:space="preserve"> table in the database. This class should have following methods:</w:t>
+      </w:r>
+    </w:p>
+    <w:p>
+      <w:pPr>
+        <w:jc w:val="center"/>
+      </w:pPr>
+      <w:r>
+        <w:rPr>
+          <w:noProof/>
+        </w:rPr>
+        <w:drawing>
+          <wp:inline distT="0" distB="0" distL="0" distR="0">
+            <wp:extent cx="2444213" cy="970914"/>
+            <wp:effectExtent l="0" t="0" r="0" b="0"/>
+            <wp:docPr id="43" name="Picture 43"/>
+            <wp:cNvGraphicFramePr>
+              <a:graphicFrameLocks xmlns:a="http://schemas.openxmlformats.org/drawingml/2006/main" noChangeAspect="1"/>
+            </wp:cNvGraphicFramePr>
+            <a:graphic xmlns:a="http://schemas.openxmlformats.org/drawingml/2006/main">
+              <a:graphicData uri="http://schemas.openxmlformats.org/drawingml/2006/picture">
+                <pic:pic xmlns:pic="http://schemas.openxmlformats.org/drawingml/2006/picture">
+                  <pic:nvPicPr>
+                    <pic:cNvPr id="0" name="Picture 8"/>
+                    <pic:cNvPicPr>
+                      <a:picLocks noChangeAspect="1" noChangeArrowheads="1"/>
+                    </pic:cNvPicPr>
+                  </pic:nvPicPr>
+                  <pic:blipFill>
+                    <a:blip r:embed="rId39">
+                      <a:extLst>
+                        <a:ext uri="{28A0092B-C50C-407E-A947-70E740481C1C}">
+                          <a14:useLocalDpi xmlns:a14="http://schemas.microsoft.com/office/drawing/2010/main" val="0"/>
+                        </a:ext>
+                      </a:extLst>
+                    </a:blip>
+                    <a:srcRect/>
+                    <a:stretch>
+                      <a:fillRect/>
+                    </a:stretch>
+                  </pic:blipFill>
+                  <pic:spPr bwMode="auto">
+                    <a:xfrm>
+                      <a:off x="0" y="0"/>
+                      <a:ext cx="2455196" cy="975277"/>
+                    </a:xfrm>
+                    <a:prstGeom prst="rect">
+                      <a:avLst/>
+                    </a:prstGeom>
+                    <a:noFill/>
+                    <a:ln>
+                      <a:noFill/>
+                    </a:ln>
+                  </pic:spPr>
+                </pic:pic>
+              </a:graphicData>
+            </a:graphic>
+          </wp:inline>
+        </w:drawing>
+      </w:r>
+    </w:p>
+    <w:p>
+      <w:pPr>
+        <w:pStyle w:val="ListParagraph"/>
+        <w:numPr>
+          <w:ilvl w:val="0"/>
+          <w:numId w:val="50"/>
+        </w:numPr>
+      </w:pPr>
+      <w:r>
+        <w:rPr>
+          <w:b/>
+        </w:rPr>
+        <w:t>GetAll</w:t>
+      </w:r>
+      <w:r>
+        <w:rPr>
+          <w:b/>
+        </w:rPr>
+        <w:t>Camp</w:t>
+      </w:r>
+      <w:r>
+        <w:rPr>
+          <w:b/>
+        </w:rPr>
+        <w:t>s</w:t>
+      </w:r>
+      <w:r>
+        <w:t xml:space="preserve">: </w:t>
+      </w:r>
+      <w:r>
+        <w:t>this</w:t>
+      </w:r>
+      <w:r>
+        <w:rPr>
+          <w:b/>
+        </w:rPr>
+        <w:t xml:space="preserve"> </w:t>
+      </w:r>
+      <w:r>
+        <w:t xml:space="preserve">method selects all </w:t>
+      </w:r>
+      <w:r>
+        <w:t xml:space="preserve">records from camp table and bind it into the </w:t>
+      </w:r>
+      <w:r>
+        <w:rPr>
+          <w:b/>
+        </w:rPr>
+        <w:t>list of Camp</w:t>
+      </w:r>
+      <w:r>
+        <w:rPr>
+          <w:b/>
+        </w:rPr>
+        <w:t>.</w:t>
+      </w:r>
+    </w:p>
+    <w:p>
+      <w:pPr>
+        <w:pStyle w:val="ListParagraph"/>
+        <w:numPr>
+          <w:ilvl w:val="0"/>
+          <w:numId w:val="50"/>
+        </w:numPr>
+      </w:pPr>
+      <w:r>
+        <w:rPr>
+          <w:b/>
+        </w:rPr>
+        <w:t>GetFreeCamps</w:t>
+      </w:r>
+      <w:r>
+        <w:t xml:space="preserve">: this method selects all of </w:t>
+      </w:r>
+      <w:r>
+        <w:t>camps that is available for rent and return it in to the list of Camp</w:t>
+      </w:r>
+    </w:p>
+    <w:p>
+      <w:r>
+        <w:t xml:space="preserve">Class </w:t>
+      </w:r>
+      <w:r>
+        <w:t>CamRes</w:t>
+      </w:r>
+      <w:r>
+        <w:t xml:space="preserve">DataHelper: contains methods relating to the </w:t>
+      </w:r>
+      <w:r>
+        <w:t>CanpReservation</w:t>
+      </w:r>
+      <w:r>
+        <w:t xml:space="preserve"> class as well as </w:t>
+      </w:r>
+      <w:r>
+        <w:t>Camping_Res</w:t>
+      </w:r>
+      <w:r>
+        <w:t xml:space="preserve"> table in the database. This class should have following methods:</w:t>
+      </w:r>
+    </w:p>
+    <w:p>
+      <w:pPr>
+        <w:jc w:val="center"/>
+      </w:pPr>
+      <w:r>
+        <w:rPr>
+          <w:noProof/>
+        </w:rPr>
+        <w:drawing>
+          <wp:inline distT="0" distB="0" distL="0" distR="0">
+            <wp:extent cx="4747895" cy="1406525"/>
+            <wp:effectExtent l="0" t="0" r="0" b="0"/>
+            <wp:docPr id="46" name="Picture 46"/>
+            <wp:cNvGraphicFramePr>
+              <a:graphicFrameLocks xmlns:a="http://schemas.openxmlformats.org/drawingml/2006/main" noChangeAspect="1"/>
+            </wp:cNvGraphicFramePr>
+            <a:graphic xmlns:a="http://schemas.openxmlformats.org/drawingml/2006/main">
+              <a:graphicData uri="http://schemas.openxmlformats.org/drawingml/2006/picture">
+                <pic:pic xmlns:pic="http://schemas.openxmlformats.org/drawingml/2006/picture">
+                  <pic:nvPicPr>
+                    <pic:cNvPr id="0" name="Picture 9"/>
+                    <pic:cNvPicPr>
+                      <a:picLocks noChangeAspect="1" noChangeArrowheads="1"/>
+                    </pic:cNvPicPr>
+                  </pic:nvPicPr>
+                  <pic:blipFill>
+                    <a:blip r:embed="rId40">
+                      <a:extLst>
+                        <a:ext uri="{28A0092B-C50C-407E-A947-70E740481C1C}">
+                          <a14:useLocalDpi xmlns:a14="http://schemas.microsoft.com/office/drawing/2010/main" val="0"/>
+                        </a:ext>
+                      </a:extLst>
+                    </a:blip>
+                    <a:srcRect/>
+                    <a:stretch>
+                      <a:fillRect/>
+                    </a:stretch>
+                  </pic:blipFill>
+                  <pic:spPr bwMode="auto">
+                    <a:xfrm>
+                      <a:off x="0" y="0"/>
+                      <a:ext cx="4747895" cy="1406525"/>
+                    </a:xfrm>
+                    <a:prstGeom prst="rect">
+                      <a:avLst/>
+                    </a:prstGeom>
+                    <a:noFill/>
+                    <a:ln>
+                      <a:noFill/>
+                    </a:ln>
+                  </pic:spPr>
+                </pic:pic>
+              </a:graphicData>
+            </a:graphic>
+          </wp:inline>
+        </w:drawing>
+      </w:r>
+    </w:p>
+    <w:p>
+      <w:pPr>
+        <w:pStyle w:val="ListParagraph"/>
+        <w:numPr>
+          <w:ilvl w:val="0"/>
+          <w:numId w:val="50"/>
+        </w:numPr>
+      </w:pPr>
+      <w:r>
+        <w:rPr>
+          <w:b/>
+        </w:rPr>
+        <w:t>GetAll</w:t>
+      </w:r>
+      <w:r>
+        <w:rPr>
+          <w:b/>
+        </w:rPr>
+        <w:t>Reservation</w:t>
+      </w:r>
+      <w:r>
+        <w:rPr>
+          <w:b/>
+        </w:rPr>
+        <w:t>s</w:t>
+      </w:r>
+      <w:r>
+        <w:t xml:space="preserve">: </w:t>
+      </w:r>
+      <w:r>
+        <w:t>this</w:t>
+      </w:r>
+      <w:r>
+        <w:rPr>
+          <w:b/>
+        </w:rPr>
+        <w:t xml:space="preserve"> </w:t>
+      </w:r>
+      <w:r>
+        <w:t xml:space="preserve">method selects all </w:t>
+      </w:r>
+      <w:r>
+        <w:t xml:space="preserve">reservation for the event and adds them to the list of CampReservation </w:t>
+      </w:r>
+    </w:p>
+    <w:p>
+      <w:pPr>
+        <w:pStyle w:val="ListParagraph"/>
+        <w:numPr>
+          <w:ilvl w:val="0"/>
+          <w:numId w:val="50"/>
+        </w:numPr>
+      </w:pPr>
+      <w:r>
+        <w:rPr>
+          <w:b/>
+        </w:rPr>
+        <w:t>GetAReservation</w:t>
+      </w:r>
+      <w:r>
+        <w:t xml:space="preserve">: this method selects </w:t>
+      </w:r>
+      <w:r>
+        <w:t>a reservation</w:t>
+      </w:r>
+      <w:r>
+        <w:t xml:space="preserve"> base on </w:t>
+      </w:r>
+      <w:r>
+        <w:t>account Id of person who made registration via website</w:t>
+      </w:r>
+      <w:r>
+        <w:t>,</w:t>
+      </w:r>
+      <w:r>
+        <w:t xml:space="preserve"> or </w:t>
+      </w:r>
+      <w:r>
+        <w:t xml:space="preserve">base on one of </w:t>
+      </w:r>
+      <w:r>
+        <w:t>id of the camp, or</w:t>
+      </w:r>
+      <w:r>
+        <w:t xml:space="preserve"> the </w:t>
+      </w:r>
+      <w:r>
+        <w:t>number of camping reservation</w:t>
+      </w:r>
+      <w:r>
+        <w:t xml:space="preserve"> (</w:t>
+      </w:r>
+      <w:r>
+        <w:rPr>
+          <w:b/>
+        </w:rPr>
+        <w:t>overloading</w:t>
+      </w:r>
+      <w:r>
+        <w:t xml:space="preserve"> method is used in this case) and return </w:t>
+      </w:r>
+      <w:r>
+        <w:t>a CampReservation</w:t>
+      </w:r>
+    </w:p>
+    <w:p>
+      <w:r>
+        <w:t>Class CamResDataHelper: contains methods relating to the CanpReservation class as well as Camping_Res table in the database. This class should have following methods:</w:t>
+      </w:r>
+    </w:p>
+    <w:p>
+      <w:pPr>
+        <w:jc w:val="center"/>
+      </w:pPr>
+      <w:r>
+        <w:rPr>
+          <w:noProof/>
+        </w:rPr>
+        <w:drawing>
+          <wp:inline distT="0" distB="0" distL="0" distR="0" wp14:anchorId="3FA3017A" wp14:editId="6B7C8E38">
+            <wp:extent cx="4747895" cy="1406525"/>
+            <wp:effectExtent l="0" t="0" r="0" b="0"/>
+            <wp:docPr id="47" name="Picture 47"/>
+            <wp:cNvGraphicFramePr>
+              <a:graphicFrameLocks xmlns:a="http://schemas.openxmlformats.org/drawingml/2006/main" noChangeAspect="1"/>
+            </wp:cNvGraphicFramePr>
+            <a:graphic xmlns:a="http://schemas.openxmlformats.org/drawingml/2006/main">
+              <a:graphicData uri="http://schemas.openxmlformats.org/drawingml/2006/picture">
+                <pic:pic xmlns:pic="http://schemas.openxmlformats.org/drawingml/2006/picture">
+                  <pic:nvPicPr>
+                    <pic:cNvPr id="0" name="Picture 9"/>
+                    <pic:cNvPicPr>
+                      <a:picLocks noChangeAspect="1" noChangeArrowheads="1"/>
+                    </pic:cNvPicPr>
+                  </pic:nvPicPr>
+                  <pic:blipFill>
+                    <a:blip r:embed="rId40">
+                      <a:extLst>
+                        <a:ext uri="{28A0092B-C50C-407E-A947-70E740481C1C}">
+                          <a14:useLocalDpi xmlns:a14="http://schemas.microsoft.com/office/drawing/2010/main" val="0"/>
+                        </a:ext>
+                      </a:extLst>
+                    </a:blip>
+                    <a:srcRect/>
+                    <a:stretch>
+                      <a:fillRect/>
+                    </a:stretch>
+                  </pic:blipFill>
+                  <pic:spPr bwMode="auto">
+                    <a:xfrm>
+                      <a:off x="0" y="0"/>
+                      <a:ext cx="4747895" cy="1406525"/>
+                    </a:xfrm>
+                    <a:prstGeom prst="rect">
+                      <a:avLst/>
+                    </a:prstGeom>
+                    <a:noFill/>
+                    <a:ln>
+                      <a:noFill/>
+                    </a:ln>
+                  </pic:spPr>
+                </pic:pic>
+              </a:graphicData>
+            </a:graphic>
+          </wp:inline>
+        </w:drawing>
+      </w:r>
+    </w:p>
+    <w:p>
+      <w:pPr>
+        <w:pStyle w:val="ListParagraph"/>
+        <w:numPr>
+          <w:ilvl w:val="0"/>
+          <w:numId w:val="50"/>
+        </w:numPr>
+      </w:pPr>
+      <w:r>
+        <w:rPr>
+          <w:b/>
+        </w:rPr>
+        <w:t>GetAll</w:t>
+      </w:r>
+      <w:r>
+        <w:rPr>
+          <w:b/>
+        </w:rPr>
+        <w:t>Reservation</w:t>
+      </w:r>
+      <w:r>
+        <w:rPr>
+          <w:b/>
+        </w:rPr>
+        <w:t>s</w:t>
+      </w:r>
+      <w:r>
+        <w:t xml:space="preserve">: </w:t>
+      </w:r>
+      <w:r>
+        <w:t>this</w:t>
+      </w:r>
+      <w:r>
+        <w:rPr>
+          <w:b/>
+        </w:rPr>
+        <w:t xml:space="preserve"> </w:t>
+      </w:r>
+      <w:r>
+        <w:t xml:space="preserve">method selects all reservation for the event and adds them to the list of CampReservation </w:t>
+      </w:r>
+    </w:p>
+    <w:p>
+      <w:pPr>
+        <w:pStyle w:val="ListParagraph"/>
+        <w:numPr>
+          <w:ilvl w:val="0"/>
+          <w:numId w:val="50"/>
+        </w:numPr>
+      </w:pPr>
+      <w:r>
+        <w:rPr>
+          <w:b/>
+        </w:rPr>
+        <w:lastRenderedPageBreak/>
+        <w:t>GetAReservation</w:t>
+      </w:r>
+      <w:r>
+        <w:t>: this method selects a reservation base on account Id of person who made registration via website, or base on one of id of the camp, or the number of camping reservation (</w:t>
+      </w:r>
+      <w:r>
+        <w:rPr>
+          <w:b/>
+        </w:rPr>
+        <w:t>overloading</w:t>
+      </w:r>
+      <w:r>
+        <w:t xml:space="preserve"> method is used in this case) and return a CampReservation</w:t>
+      </w:r>
+    </w:p>
+    <w:p>
+      <w:r>
+        <w:t xml:space="preserve">Class </w:t>
+      </w:r>
+      <w:r>
+        <w:t>Item</w:t>
+      </w:r>
+      <w:r>
+        <w:t xml:space="preserve">DataHelper: contains methods relating to the </w:t>
+      </w:r>
+      <w:r>
+        <w:t>Item</w:t>
+      </w:r>
+      <w:r>
+        <w:t xml:space="preserve"> class</w:t>
+      </w:r>
+      <w:r>
+        <w:t xml:space="preserve">. Item class is the base class for Meterial class. For this reason, this class is work with 2 tables, which are Food and Material. </w:t>
+      </w:r>
+    </w:p>
+    <w:p>
+      <w:pPr>
+        <w:jc w:val="center"/>
+      </w:pPr>
+      <w:r>
+        <w:rPr>
+          <w:noProof/>
+        </w:rPr>
+        <w:drawing>
+          <wp:inline distT="0" distB="0" distL="0" distR="0">
+            <wp:extent cx="2558415" cy="1600200"/>
+            <wp:effectExtent l="0" t="0" r="0" b="0"/>
+            <wp:docPr id="49" name="Picture 49"/>
+            <wp:cNvGraphicFramePr>
+              <a:graphicFrameLocks xmlns:a="http://schemas.openxmlformats.org/drawingml/2006/main" noChangeAspect="1"/>
+            </wp:cNvGraphicFramePr>
+            <a:graphic xmlns:a="http://schemas.openxmlformats.org/drawingml/2006/main">
+              <a:graphicData uri="http://schemas.openxmlformats.org/drawingml/2006/picture">
+                <pic:pic xmlns:pic="http://schemas.openxmlformats.org/drawingml/2006/picture">
+                  <pic:nvPicPr>
+                    <pic:cNvPr id="0" name="Picture 10"/>
+                    <pic:cNvPicPr>
+                      <a:picLocks noChangeAspect="1" noChangeArrowheads="1"/>
+                    </pic:cNvPicPr>
+                  </pic:nvPicPr>
+                  <pic:blipFill>
+                    <a:blip r:embed="rId41">
+                      <a:extLst>
+                        <a:ext uri="{28A0092B-C50C-407E-A947-70E740481C1C}">
+                          <a14:useLocalDpi xmlns:a14="http://schemas.microsoft.com/office/drawing/2010/main" val="0"/>
+                        </a:ext>
+                      </a:extLst>
+                    </a:blip>
+                    <a:srcRect/>
+                    <a:stretch>
+                      <a:fillRect/>
+                    </a:stretch>
+                  </pic:blipFill>
+                  <pic:spPr bwMode="auto">
+                    <a:xfrm>
+                      <a:off x="0" y="0"/>
+                      <a:ext cx="2558415" cy="1600200"/>
+                    </a:xfrm>
+                    <a:prstGeom prst="rect">
+                      <a:avLst/>
+                    </a:prstGeom>
+                    <a:noFill/>
+                    <a:ln>
+                      <a:noFill/>
+                    </a:ln>
+                  </pic:spPr>
+                </pic:pic>
+              </a:graphicData>
+            </a:graphic>
+          </wp:inline>
+        </w:drawing>
+      </w:r>
+    </w:p>
+    <w:p>
+      <w:pPr>
+        <w:pStyle w:val="ListParagraph"/>
+        <w:numPr>
+          <w:ilvl w:val="0"/>
+          <w:numId w:val="50"/>
+        </w:numPr>
+      </w:pPr>
+      <w:r>
+        <w:rPr>
+          <w:b/>
+        </w:rPr>
+        <w:t>GetListOfFood</w:t>
+      </w:r>
+      <w:r>
+        <w:t xml:space="preserve">: </w:t>
+      </w:r>
+      <w:r>
+        <w:t>this</w:t>
+      </w:r>
+      <w:r>
+        <w:rPr>
+          <w:b/>
+        </w:rPr>
+        <w:t xml:space="preserve"> </w:t>
+      </w:r>
+      <w:r>
+        <w:t xml:space="preserve">method selects all </w:t>
+      </w:r>
+      <w:r>
+        <w:t>food</w:t>
+      </w:r>
+      <w:bookmarkStart w:id="51" w:name="_GoBack"/>
+      <w:bookmarkEnd w:id="51"/>
+      <w:r>
+        <w:t xml:space="preserve"> for the event and adds them to the list of CampReservation </w:t>
+      </w:r>
+    </w:p>
+    <w:p>
+      <w:pPr>
+        <w:pStyle w:val="ListParagraph"/>
+        <w:numPr>
+          <w:ilvl w:val="0"/>
+          <w:numId w:val="50"/>
+        </w:numPr>
+      </w:pPr>
+      <w:r>
+        <w:rPr>
+          <w:b/>
+        </w:rPr>
+        <w:t>GetAReservation</w:t>
+      </w:r>
+      <w:r>
+        <w:t>: this method selects a reservation base on account Id of person who made registration via website, or base on one of id of the camp, or the number of camping reservation (</w:t>
+      </w:r>
+      <w:r>
+        <w:rPr>
+          <w:b/>
+        </w:rPr>
+        <w:t>overloading</w:t>
+      </w:r>
+      <w:r>
+        <w:t xml:space="preserve"> method is used in this case) and return a CampReservation</w:t>
+      </w:r>
+    </w:p>
     <w:p/>
-    <w:p/>
     <w:p>
       <w:r>
         <w:br w:type="page"/>
@@ -12678,22 +13871,22 @@
       <w:pPr>
         <w:pStyle w:val="Heading1"/>
       </w:pPr>
-      <w:bookmarkStart w:id="51" w:name="_Toc432964778"/>
+      <w:bookmarkStart w:id="52" w:name="_Toc432964778"/>
       <w:r>
         <w:lastRenderedPageBreak/>
         <w:t>Chapter 4</w:t>
       </w:r>
-      <w:bookmarkEnd w:id="51"/>
+      <w:bookmarkEnd w:id="52"/>
     </w:p>
     <w:p>
       <w:pPr>
         <w:pStyle w:val="Heading1"/>
       </w:pPr>
-      <w:bookmarkStart w:id="52" w:name="_Toc432964779"/>
+      <w:bookmarkStart w:id="53" w:name="_Toc432964779"/>
       <w:r>
         <w:t>DATABASE DEISGN</w:t>
       </w:r>
-      <w:bookmarkEnd w:id="52"/>
+      <w:bookmarkEnd w:id="53"/>
     </w:p>
     <w:p>
       <w:pPr>
@@ -12702,7 +13895,7 @@
           <w:lang w:val="en-GB"/>
         </w:rPr>
       </w:pPr>
-      <w:bookmarkStart w:id="53" w:name="_Toc432964780"/>
+      <w:bookmarkStart w:id="54" w:name="_Toc432964780"/>
       <w:r>
         <w:t>ERD Model for database design</w:t>
       </w:r>
@@ -12718,7 +13911,7 @@
         </w:rPr>
         <w:t>Creation of tables</w:t>
       </w:r>
-      <w:bookmarkEnd w:id="53"/>
+      <w:bookmarkEnd w:id="54"/>
     </w:p>
     <w:p>
       <w:pPr>
@@ -12740,14 +13933,14 @@
           <w:noProof/>
         </w:rPr>
       </w:pPr>
-      <w:bookmarkStart w:id="54" w:name="_Toc432964781"/>
+      <w:bookmarkStart w:id="55" w:name="_Toc432964781"/>
       <w:r>
         <w:rPr>
           <w:noProof/>
         </w:rPr>
         <w:t>ERD model:</w:t>
       </w:r>
-      <w:bookmarkEnd w:id="54"/>
+      <w:bookmarkEnd w:id="55"/>
     </w:p>
     <w:p>
       <w:r>
@@ -12770,7 +13963,7 @@
                     <pic:cNvPicPr/>
                   </pic:nvPicPr>
                   <pic:blipFill>
-                    <a:blip r:embed="rId36">
+                    <a:blip r:embed="rId42">
                       <a:extLst>
                         <a:ext uri="{28A0092B-C50C-407E-A947-70E740481C1C}">
                           <a14:useLocalDpi xmlns:a14="http://schemas.microsoft.com/office/drawing/2010/main" val="0"/>
@@ -12809,7 +14002,7 @@
       <w:pPr>
         <w:pStyle w:val="Heading2"/>
       </w:pPr>
-      <w:bookmarkStart w:id="55" w:name="_Toc432964782"/>
+      <w:bookmarkStart w:id="56" w:name="_Toc432964782"/>
       <w:r>
         <w:lastRenderedPageBreak/>
         <w:t>Updating the database</w:t>
@@ -12817,7 +14010,7 @@
       <w:r>
         <w:t xml:space="preserve"> – Version 2</w:t>
       </w:r>
-      <w:bookmarkEnd w:id="55"/>
+      <w:bookmarkEnd w:id="56"/>
     </w:p>
     <w:p>
       <w:r>
@@ -12840,7 +14033,7 @@
                     <pic:cNvPicPr/>
                   </pic:nvPicPr>
                   <pic:blipFill>
-                    <a:blip r:embed="rId37">
+                    <a:blip r:embed="rId43">
                       <a:extLst>
                         <a:ext uri="{28A0092B-C50C-407E-A947-70E740481C1C}">
                           <a14:useLocalDpi xmlns:a14="http://schemas.microsoft.com/office/drawing/2010/main" val="0"/>
@@ -12882,11 +14075,11 @@
       <w:pPr>
         <w:pStyle w:val="Heading2"/>
       </w:pPr>
-      <w:bookmarkStart w:id="56" w:name="_Toc432964783"/>
+      <w:bookmarkStart w:id="57" w:name="_Toc432964783"/>
       <w:r>
         <w:t>ERD documentation:</w:t>
       </w:r>
-      <w:bookmarkEnd w:id="56"/>
+      <w:bookmarkEnd w:id="57"/>
     </w:p>
     <w:p>
       <w:pPr>
@@ -12947,12 +14140,12 @@
       <w:pPr>
         <w:pStyle w:val="Heading2"/>
       </w:pPr>
-      <w:bookmarkStart w:id="57" w:name="_Toc432964784"/>
+      <w:bookmarkStart w:id="58" w:name="_Toc432964784"/>
       <w:r>
         <w:lastRenderedPageBreak/>
         <w:t>Updating the database – Version 3</w:t>
       </w:r>
-      <w:bookmarkEnd w:id="57"/>
+      <w:bookmarkEnd w:id="58"/>
     </w:p>
     <w:p>
       <w:r>
@@ -12975,7 +14168,7 @@
                     <pic:cNvPicPr/>
                   </pic:nvPicPr>
                   <pic:blipFill>
-                    <a:blip r:embed="rId38">
+                    <a:blip r:embed="rId44">
                       <a:extLst>
                         <a:ext uri="{28A0092B-C50C-407E-A947-70E740481C1C}">
                           <a14:useLocalDpi xmlns:a14="http://schemas.microsoft.com/office/drawing/2010/main" val="0"/>
@@ -13007,8 +14200,6 @@
       <w:r>
         <w:tab/>
       </w:r>
-      <w:bookmarkStart w:id="58" w:name="_GoBack"/>
-      <w:bookmarkEnd w:id="58"/>
     </w:p>
     <w:p>
       <w:pPr>
@@ -13024,7 +14215,7 @@
       </w:r>
     </w:p>
     <w:sectPr>
-      <w:footerReference w:type="default" r:id="rId39"/>
+      <w:footerReference w:type="default" r:id="rId45"/>
       <w:pgSz w:w="12240" w:h="15840"/>
       <w:pgMar w:top="1440" w:right="1440" w:bottom="1440" w:left="1440" w:header="720" w:footer="720" w:gutter="0"/>
       <w:cols w:space="720"/>
@@ -13081,7 +14272,7 @@
       <w:rPr>
         <w:noProof/>
       </w:rPr>
-      <w:t>33</w:t>
+      <w:t>24</w:t>
     </w:r>
     <w:r>
       <w:fldChar w:fldCharType="end"/>
@@ -13141,7 +14332,7 @@
         <v:path o:extrusionok="f" gradientshapeok="t" o:connecttype="rect"/>
         <o:lock v:ext="edit" aspectratio="t"/>
       </v:shapetype>
-      <v:shape id="_x0000_i1028" type="#_x0000_t75" style="width:11.55pt;height:11.55pt" o:bullet="t">
+      <v:shape id="_x0000_i1082" type="#_x0000_t75" style="width:11.1pt;height:11.1pt" o:bullet="t">
         <v:imagedata r:id="rId1" o:title="mso1F9F"/>
       </v:shape>
     </w:pict>
@@ -14346,6 +15537,119 @@
     </w:lvl>
   </w:abstractNum>
   <w:abstractNum w:abstractNumId="13" w15:restartNumberingAfterBreak="0">
+    <w:nsid w:val="2B22654A"/>
+    <w:multiLevelType w:val="hybridMultilevel"/>
+    <w:tmpl w:val="16A4ECC2"/>
+    <w:lvl w:ilvl="0" w:tplc="04090001">
+      <w:start w:val="1"/>
+      <w:numFmt w:val="bullet"/>
+      <w:lvlText w:val=""/>
+      <w:lvlJc w:val="left"/>
+      <w:pPr>
+        <w:ind w:left="720" w:hanging="360"/>
+      </w:pPr>
+      <w:rPr>
+        <w:rFonts w:ascii="Symbol" w:hAnsi="Symbol" w:hint="default"/>
+      </w:rPr>
+    </w:lvl>
+    <w:lvl w:ilvl="1" w:tplc="04090003">
+      <w:start w:val="1"/>
+      <w:numFmt w:val="bullet"/>
+      <w:lvlText w:val="o"/>
+      <w:lvlJc w:val="left"/>
+      <w:pPr>
+        <w:ind w:left="1440" w:hanging="360"/>
+      </w:pPr>
+      <w:rPr>
+        <w:rFonts w:ascii="Courier New" w:hAnsi="Courier New" w:cs="Courier New" w:hint="default"/>
+      </w:rPr>
+    </w:lvl>
+    <w:lvl w:ilvl="2" w:tplc="04090005" w:tentative="1">
+      <w:start w:val="1"/>
+      <w:numFmt w:val="bullet"/>
+      <w:lvlText w:val=""/>
+      <w:lvlJc w:val="left"/>
+      <w:pPr>
+        <w:ind w:left="2160" w:hanging="360"/>
+      </w:pPr>
+      <w:rPr>
+        <w:rFonts w:ascii="Wingdings" w:hAnsi="Wingdings" w:hint="default"/>
+      </w:rPr>
+    </w:lvl>
+    <w:lvl w:ilvl="3" w:tplc="04090001" w:tentative="1">
+      <w:start w:val="1"/>
+      <w:numFmt w:val="bullet"/>
+      <w:lvlText w:val=""/>
+      <w:lvlJc w:val="left"/>
+      <w:pPr>
+        <w:ind w:left="2880" w:hanging="360"/>
+      </w:pPr>
+      <w:rPr>
+        <w:rFonts w:ascii="Symbol" w:hAnsi="Symbol" w:hint="default"/>
+      </w:rPr>
+    </w:lvl>
+    <w:lvl w:ilvl="4" w:tplc="04090003" w:tentative="1">
+      <w:start w:val="1"/>
+      <w:numFmt w:val="bullet"/>
+      <w:lvlText w:val="o"/>
+      <w:lvlJc w:val="left"/>
+      <w:pPr>
+        <w:ind w:left="3600" w:hanging="360"/>
+      </w:pPr>
+      <w:rPr>
+        <w:rFonts w:ascii="Courier New" w:hAnsi="Courier New" w:cs="Courier New" w:hint="default"/>
+      </w:rPr>
+    </w:lvl>
+    <w:lvl w:ilvl="5" w:tplc="04090005" w:tentative="1">
+      <w:start w:val="1"/>
+      <w:numFmt w:val="bullet"/>
+      <w:lvlText w:val=""/>
+      <w:lvlJc w:val="left"/>
+      <w:pPr>
+        <w:ind w:left="4320" w:hanging="360"/>
+      </w:pPr>
+      <w:rPr>
+        <w:rFonts w:ascii="Wingdings" w:hAnsi="Wingdings" w:hint="default"/>
+      </w:rPr>
+    </w:lvl>
+    <w:lvl w:ilvl="6" w:tplc="04090001" w:tentative="1">
+      <w:start w:val="1"/>
+      <w:numFmt w:val="bullet"/>
+      <w:lvlText w:val=""/>
+      <w:lvlJc w:val="left"/>
+      <w:pPr>
+        <w:ind w:left="5040" w:hanging="360"/>
+      </w:pPr>
+      <w:rPr>
+        <w:rFonts w:ascii="Symbol" w:hAnsi="Symbol" w:hint="default"/>
+      </w:rPr>
+    </w:lvl>
+    <w:lvl w:ilvl="7" w:tplc="04090003" w:tentative="1">
+      <w:start w:val="1"/>
+      <w:numFmt w:val="bullet"/>
+      <w:lvlText w:val="o"/>
+      <w:lvlJc w:val="left"/>
+      <w:pPr>
+        <w:ind w:left="5760" w:hanging="360"/>
+      </w:pPr>
+      <w:rPr>
+        <w:rFonts w:ascii="Courier New" w:hAnsi="Courier New" w:cs="Courier New" w:hint="default"/>
+      </w:rPr>
+    </w:lvl>
+    <w:lvl w:ilvl="8" w:tplc="04090005" w:tentative="1">
+      <w:start w:val="1"/>
+      <w:numFmt w:val="bullet"/>
+      <w:lvlText w:val=""/>
+      <w:lvlJc w:val="left"/>
+      <w:pPr>
+        <w:ind w:left="6480" w:hanging="360"/>
+      </w:pPr>
+      <w:rPr>
+        <w:rFonts w:ascii="Wingdings" w:hAnsi="Wingdings" w:hint="default"/>
+      </w:rPr>
+    </w:lvl>
+  </w:abstractNum>
+  <w:abstractNum w:abstractNumId="14" w15:restartNumberingAfterBreak="0">
     <w:nsid w:val="33CC66C1"/>
     <w:multiLevelType w:val="hybridMultilevel"/>
     <w:tmpl w:val="BAF6038A"/>
@@ -14431,7 +15735,7 @@
       </w:pPr>
     </w:lvl>
   </w:abstractNum>
-  <w:abstractNum w:abstractNumId="14" w15:restartNumberingAfterBreak="0">
+  <w:abstractNum w:abstractNumId="15" w15:restartNumberingAfterBreak="0">
     <w:nsid w:val="34CF2F78"/>
     <w:multiLevelType w:val="multilevel"/>
     <w:tmpl w:val="790A08D2"/>
@@ -14535,7 +15839,7 @@
       </w:rPr>
     </w:lvl>
   </w:abstractNum>
-  <w:abstractNum w:abstractNumId="15" w15:restartNumberingAfterBreak="0">
+  <w:abstractNum w:abstractNumId="16" w15:restartNumberingAfterBreak="0">
     <w:nsid w:val="37962366"/>
     <w:multiLevelType w:val="multilevel"/>
     <w:tmpl w:val="5F8ACB3E"/>
@@ -14622,7 +15926,7 @@
       </w:pPr>
     </w:lvl>
   </w:abstractNum>
-  <w:abstractNum w:abstractNumId="16" w15:restartNumberingAfterBreak="0">
+  <w:abstractNum w:abstractNumId="17" w15:restartNumberingAfterBreak="0">
     <w:nsid w:val="397B7036"/>
     <w:multiLevelType w:val="multilevel"/>
     <w:tmpl w:val="3454E330"/>
@@ -14709,7 +16013,7 @@
       </w:pPr>
     </w:lvl>
   </w:abstractNum>
-  <w:abstractNum w:abstractNumId="17" w15:restartNumberingAfterBreak="0">
+  <w:abstractNum w:abstractNumId="18" w15:restartNumberingAfterBreak="0">
     <w:nsid w:val="3B5A3C41"/>
     <w:multiLevelType w:val="hybridMultilevel"/>
     <w:tmpl w:val="AFDC166C"/>
@@ -14798,7 +16102,7 @@
       </w:pPr>
     </w:lvl>
   </w:abstractNum>
-  <w:abstractNum w:abstractNumId="18" w15:restartNumberingAfterBreak="0">
+  <w:abstractNum w:abstractNumId="19" w15:restartNumberingAfterBreak="0">
     <w:nsid w:val="3CAD03F7"/>
     <w:multiLevelType w:val="hybridMultilevel"/>
     <w:tmpl w:val="09984FAE"/>
@@ -14887,7 +16191,7 @@
       </w:pPr>
     </w:lvl>
   </w:abstractNum>
-  <w:abstractNum w:abstractNumId="19" w15:restartNumberingAfterBreak="0">
+  <w:abstractNum w:abstractNumId="20" w15:restartNumberingAfterBreak="0">
     <w:nsid w:val="3E4403A3"/>
     <w:multiLevelType w:val="hybridMultilevel"/>
     <w:tmpl w:val="44EED85A"/>
@@ -15001,7 +16305,7 @@
       </w:rPr>
     </w:lvl>
   </w:abstractNum>
-  <w:abstractNum w:abstractNumId="20" w15:restartNumberingAfterBreak="0">
+  <w:abstractNum w:abstractNumId="21" w15:restartNumberingAfterBreak="0">
     <w:nsid w:val="3EF619B9"/>
     <w:multiLevelType w:val="hybridMultilevel"/>
     <w:tmpl w:val="02D87A2C"/>
@@ -15087,7 +16391,7 @@
       </w:pPr>
     </w:lvl>
   </w:abstractNum>
-  <w:abstractNum w:abstractNumId="21" w15:restartNumberingAfterBreak="0">
+  <w:abstractNum w:abstractNumId="22" w15:restartNumberingAfterBreak="0">
     <w:nsid w:val="408D1A7F"/>
     <w:multiLevelType w:val="multilevel"/>
     <w:tmpl w:val="5148AD74"/>
@@ -15176,7 +16480,7 @@
       </w:pPr>
     </w:lvl>
   </w:abstractNum>
-  <w:abstractNum w:abstractNumId="22" w15:restartNumberingAfterBreak="0">
+  <w:abstractNum w:abstractNumId="23" w15:restartNumberingAfterBreak="0">
     <w:nsid w:val="41AE6DD7"/>
     <w:multiLevelType w:val="hybridMultilevel"/>
     <w:tmpl w:val="4F00270A"/>
@@ -15262,7 +16566,120 @@
       </w:pPr>
     </w:lvl>
   </w:abstractNum>
-  <w:abstractNum w:abstractNumId="23" w15:restartNumberingAfterBreak="0">
+  <w:abstractNum w:abstractNumId="24" w15:restartNumberingAfterBreak="0">
+    <w:nsid w:val="44F1195E"/>
+    <w:multiLevelType w:val="hybridMultilevel"/>
+    <w:tmpl w:val="BC883020"/>
+    <w:lvl w:ilvl="0" w:tplc="04090001">
+      <w:start w:val="1"/>
+      <w:numFmt w:val="bullet"/>
+      <w:lvlText w:val=""/>
+      <w:lvlJc w:val="left"/>
+      <w:pPr>
+        <w:ind w:left="720" w:hanging="360"/>
+      </w:pPr>
+      <w:rPr>
+        <w:rFonts w:ascii="Symbol" w:hAnsi="Symbol" w:hint="default"/>
+      </w:rPr>
+    </w:lvl>
+    <w:lvl w:ilvl="1" w:tplc="04090003" w:tentative="1">
+      <w:start w:val="1"/>
+      <w:numFmt w:val="bullet"/>
+      <w:lvlText w:val="o"/>
+      <w:lvlJc w:val="left"/>
+      <w:pPr>
+        <w:ind w:left="1440" w:hanging="360"/>
+      </w:pPr>
+      <w:rPr>
+        <w:rFonts w:ascii="Courier New" w:hAnsi="Courier New" w:cs="Courier New" w:hint="default"/>
+      </w:rPr>
+    </w:lvl>
+    <w:lvl w:ilvl="2" w:tplc="04090005" w:tentative="1">
+      <w:start w:val="1"/>
+      <w:numFmt w:val="bullet"/>
+      <w:lvlText w:val=""/>
+      <w:lvlJc w:val="left"/>
+      <w:pPr>
+        <w:ind w:left="2160" w:hanging="360"/>
+      </w:pPr>
+      <w:rPr>
+        <w:rFonts w:ascii="Wingdings" w:hAnsi="Wingdings" w:hint="default"/>
+      </w:rPr>
+    </w:lvl>
+    <w:lvl w:ilvl="3" w:tplc="04090001" w:tentative="1">
+      <w:start w:val="1"/>
+      <w:numFmt w:val="bullet"/>
+      <w:lvlText w:val=""/>
+      <w:lvlJc w:val="left"/>
+      <w:pPr>
+        <w:ind w:left="2880" w:hanging="360"/>
+      </w:pPr>
+      <w:rPr>
+        <w:rFonts w:ascii="Symbol" w:hAnsi="Symbol" w:hint="default"/>
+      </w:rPr>
+    </w:lvl>
+    <w:lvl w:ilvl="4" w:tplc="04090003" w:tentative="1">
+      <w:start w:val="1"/>
+      <w:numFmt w:val="bullet"/>
+      <w:lvlText w:val="o"/>
+      <w:lvlJc w:val="left"/>
+      <w:pPr>
+        <w:ind w:left="3600" w:hanging="360"/>
+      </w:pPr>
+      <w:rPr>
+        <w:rFonts w:ascii="Courier New" w:hAnsi="Courier New" w:cs="Courier New" w:hint="default"/>
+      </w:rPr>
+    </w:lvl>
+    <w:lvl w:ilvl="5" w:tplc="04090005" w:tentative="1">
+      <w:start w:val="1"/>
+      <w:numFmt w:val="bullet"/>
+      <w:lvlText w:val=""/>
+      <w:lvlJc w:val="left"/>
+      <w:pPr>
+        <w:ind w:left="4320" w:hanging="360"/>
+      </w:pPr>
+      <w:rPr>
+        <w:rFonts w:ascii="Wingdings" w:hAnsi="Wingdings" w:hint="default"/>
+      </w:rPr>
+    </w:lvl>
+    <w:lvl w:ilvl="6" w:tplc="04090001" w:tentative="1">
+      <w:start w:val="1"/>
+      <w:numFmt w:val="bullet"/>
+      <w:lvlText w:val=""/>
+      <w:lvlJc w:val="left"/>
+      <w:pPr>
+        <w:ind w:left="5040" w:hanging="360"/>
+      </w:pPr>
+      <w:rPr>
+        <w:rFonts w:ascii="Symbol" w:hAnsi="Symbol" w:hint="default"/>
+      </w:rPr>
+    </w:lvl>
+    <w:lvl w:ilvl="7" w:tplc="04090003" w:tentative="1">
+      <w:start w:val="1"/>
+      <w:numFmt w:val="bullet"/>
+      <w:lvlText w:val="o"/>
+      <w:lvlJc w:val="left"/>
+      <w:pPr>
+        <w:ind w:left="5760" w:hanging="360"/>
+      </w:pPr>
+      <w:rPr>
+        <w:rFonts w:ascii="Courier New" w:hAnsi="Courier New" w:cs="Courier New" w:hint="default"/>
+      </w:rPr>
+    </w:lvl>
+    <w:lvl w:ilvl="8" w:tplc="04090005" w:tentative="1">
+      <w:start w:val="1"/>
+      <w:numFmt w:val="bullet"/>
+      <w:lvlText w:val=""/>
+      <w:lvlJc w:val="left"/>
+      <w:pPr>
+        <w:ind w:left="6480" w:hanging="360"/>
+      </w:pPr>
+      <w:rPr>
+        <w:rFonts w:ascii="Wingdings" w:hAnsi="Wingdings" w:hint="default"/>
+      </w:rPr>
+    </w:lvl>
+  </w:abstractNum>
+  <w:abstractNum w:abstractNumId="25" w15:restartNumberingAfterBreak="0">
     <w:nsid w:val="46B376CC"/>
     <w:multiLevelType w:val="hybridMultilevel"/>
     <w:tmpl w:val="AFDC166C"/>
@@ -15351,7 +16768,7 @@
       </w:pPr>
     </w:lvl>
   </w:abstractNum>
-  <w:abstractNum w:abstractNumId="24" w15:restartNumberingAfterBreak="0">
+  <w:abstractNum w:abstractNumId="26" w15:restartNumberingAfterBreak="0">
     <w:nsid w:val="49D12614"/>
     <w:multiLevelType w:val="multilevel"/>
     <w:tmpl w:val="17767ECC"/>
@@ -15455,7 +16872,7 @@
       </w:rPr>
     </w:lvl>
   </w:abstractNum>
-  <w:abstractNum w:abstractNumId="25" w15:restartNumberingAfterBreak="0">
+  <w:abstractNum w:abstractNumId="27" w15:restartNumberingAfterBreak="0">
     <w:nsid w:val="4C8F6026"/>
     <w:multiLevelType w:val="multilevel"/>
     <w:tmpl w:val="B35A32A4"/>
@@ -15542,7 +16959,7 @@
       </w:pPr>
     </w:lvl>
   </w:abstractNum>
-  <w:abstractNum w:abstractNumId="26" w15:restartNumberingAfterBreak="0">
+  <w:abstractNum w:abstractNumId="28" w15:restartNumberingAfterBreak="0">
     <w:nsid w:val="4D3D6430"/>
     <w:multiLevelType w:val="hybridMultilevel"/>
     <w:tmpl w:val="AFDC166C"/>
@@ -15631,7 +17048,7 @@
       </w:pPr>
     </w:lvl>
   </w:abstractNum>
-  <w:abstractNum w:abstractNumId="27" w15:restartNumberingAfterBreak="0">
+  <w:abstractNum w:abstractNumId="29" w15:restartNumberingAfterBreak="0">
     <w:nsid w:val="55601205"/>
     <w:multiLevelType w:val="hybridMultilevel"/>
     <w:tmpl w:val="EC669D60"/>
@@ -15720,7 +17137,7 @@
       </w:pPr>
     </w:lvl>
   </w:abstractNum>
-  <w:abstractNum w:abstractNumId="28" w15:restartNumberingAfterBreak="0">
+  <w:abstractNum w:abstractNumId="30" w15:restartNumberingAfterBreak="0">
     <w:nsid w:val="584E775D"/>
     <w:multiLevelType w:val="multilevel"/>
     <w:tmpl w:val="EFC88952"/>
@@ -15807,7 +17224,7 @@
       </w:pPr>
     </w:lvl>
   </w:abstractNum>
-  <w:abstractNum w:abstractNumId="29" w15:restartNumberingAfterBreak="0">
+  <w:abstractNum w:abstractNumId="31" w15:restartNumberingAfterBreak="0">
     <w:nsid w:val="5C335E68"/>
     <w:multiLevelType w:val="hybridMultilevel"/>
     <w:tmpl w:val="F6CC7808"/>
@@ -15896,7 +17313,7 @@
       </w:pPr>
     </w:lvl>
   </w:abstractNum>
-  <w:abstractNum w:abstractNumId="30" w15:restartNumberingAfterBreak="0">
+  <w:abstractNum w:abstractNumId="32" w15:restartNumberingAfterBreak="0">
     <w:nsid w:val="5CC415F8"/>
     <w:multiLevelType w:val="hybridMultilevel"/>
     <w:tmpl w:val="192C2ECA"/>
@@ -15985,7 +17402,7 @@
       </w:pPr>
     </w:lvl>
   </w:abstractNum>
-  <w:abstractNum w:abstractNumId="31" w15:restartNumberingAfterBreak="0">
+  <w:abstractNum w:abstractNumId="33" w15:restartNumberingAfterBreak="0">
     <w:nsid w:val="5D850529"/>
     <w:multiLevelType w:val="multilevel"/>
     <w:tmpl w:val="4E104860"/>
@@ -16074,7 +17491,7 @@
       </w:pPr>
     </w:lvl>
   </w:abstractNum>
-  <w:abstractNum w:abstractNumId="32" w15:restartNumberingAfterBreak="0">
+  <w:abstractNum w:abstractNumId="34" w15:restartNumberingAfterBreak="0">
     <w:nsid w:val="65B177C5"/>
     <w:multiLevelType w:val="hybridMultilevel"/>
     <w:tmpl w:val="BAF6038A"/>
@@ -16160,7 +17577,120 @@
       </w:pPr>
     </w:lvl>
   </w:abstractNum>
-  <w:abstractNum w:abstractNumId="33" w15:restartNumberingAfterBreak="0">
+  <w:abstractNum w:abstractNumId="35" w15:restartNumberingAfterBreak="0">
+    <w:nsid w:val="67167E34"/>
+    <w:multiLevelType w:val="hybridMultilevel"/>
+    <w:tmpl w:val="AC9AFF90"/>
+    <w:lvl w:ilvl="0" w:tplc="04090001">
+      <w:start w:val="1"/>
+      <w:numFmt w:val="bullet"/>
+      <w:lvlText w:val=""/>
+      <w:lvlJc w:val="left"/>
+      <w:pPr>
+        <w:ind w:left="720" w:hanging="360"/>
+      </w:pPr>
+      <w:rPr>
+        <w:rFonts w:ascii="Symbol" w:hAnsi="Symbol" w:hint="default"/>
+      </w:rPr>
+    </w:lvl>
+    <w:lvl w:ilvl="1" w:tplc="04090003">
+      <w:start w:val="1"/>
+      <w:numFmt w:val="bullet"/>
+      <w:lvlText w:val="o"/>
+      <w:lvlJc w:val="left"/>
+      <w:pPr>
+        <w:ind w:left="1440" w:hanging="360"/>
+      </w:pPr>
+      <w:rPr>
+        <w:rFonts w:ascii="Courier New" w:hAnsi="Courier New" w:cs="Courier New" w:hint="default"/>
+      </w:rPr>
+    </w:lvl>
+    <w:lvl w:ilvl="2" w:tplc="04090005" w:tentative="1">
+      <w:start w:val="1"/>
+      <w:numFmt w:val="bullet"/>
+      <w:lvlText w:val=""/>
+      <w:lvlJc w:val="left"/>
+      <w:pPr>
+        <w:ind w:left="2160" w:hanging="360"/>
+      </w:pPr>
+      <w:rPr>
+        <w:rFonts w:ascii="Wingdings" w:hAnsi="Wingdings" w:hint="default"/>
+      </w:rPr>
+    </w:lvl>
+    <w:lvl w:ilvl="3" w:tplc="04090001" w:tentative="1">
+      <w:start w:val="1"/>
+      <w:numFmt w:val="bullet"/>
+      <w:lvlText w:val=""/>
+      <w:lvlJc w:val="left"/>
+      <w:pPr>
+        <w:ind w:left="2880" w:hanging="360"/>
+      </w:pPr>
+      <w:rPr>
+        <w:rFonts w:ascii="Symbol" w:hAnsi="Symbol" w:hint="default"/>
+      </w:rPr>
+    </w:lvl>
+    <w:lvl w:ilvl="4" w:tplc="04090003" w:tentative="1">
+      <w:start w:val="1"/>
+      <w:numFmt w:val="bullet"/>
+      <w:lvlText w:val="o"/>
+      <w:lvlJc w:val="left"/>
+      <w:pPr>
+        <w:ind w:left="3600" w:hanging="360"/>
+      </w:pPr>
+      <w:rPr>
+        <w:rFonts w:ascii="Courier New" w:hAnsi="Courier New" w:cs="Courier New" w:hint="default"/>
+      </w:rPr>
+    </w:lvl>
+    <w:lvl w:ilvl="5" w:tplc="04090005" w:tentative="1">
+      <w:start w:val="1"/>
+      <w:numFmt w:val="bullet"/>
+      <w:lvlText w:val=""/>
+      <w:lvlJc w:val="left"/>
+      <w:pPr>
+        <w:ind w:left="4320" w:hanging="360"/>
+      </w:pPr>
+      <w:rPr>
+        <w:rFonts w:ascii="Wingdings" w:hAnsi="Wingdings" w:hint="default"/>
+      </w:rPr>
+    </w:lvl>
+    <w:lvl w:ilvl="6" w:tplc="04090001" w:tentative="1">
+      <w:start w:val="1"/>
+      <w:numFmt w:val="bullet"/>
+      <w:lvlText w:val=""/>
+      <w:lvlJc w:val="left"/>
+      <w:pPr>
+        <w:ind w:left="5040" w:hanging="360"/>
+      </w:pPr>
+      <w:rPr>
+        <w:rFonts w:ascii="Symbol" w:hAnsi="Symbol" w:hint="default"/>
+      </w:rPr>
+    </w:lvl>
+    <w:lvl w:ilvl="7" w:tplc="04090003" w:tentative="1">
+      <w:start w:val="1"/>
+      <w:numFmt w:val="bullet"/>
+      <w:lvlText w:val="o"/>
+      <w:lvlJc w:val="left"/>
+      <w:pPr>
+        <w:ind w:left="5760" w:hanging="360"/>
+      </w:pPr>
+      <w:rPr>
+        <w:rFonts w:ascii="Courier New" w:hAnsi="Courier New" w:cs="Courier New" w:hint="default"/>
+      </w:rPr>
+    </w:lvl>
+    <w:lvl w:ilvl="8" w:tplc="04090005" w:tentative="1">
+      <w:start w:val="1"/>
+      <w:numFmt w:val="bullet"/>
+      <w:lvlText w:val=""/>
+      <w:lvlJc w:val="left"/>
+      <w:pPr>
+        <w:ind w:left="6480" w:hanging="360"/>
+      </w:pPr>
+      <w:rPr>
+        <w:rFonts w:ascii="Wingdings" w:hAnsi="Wingdings" w:hint="default"/>
+      </w:rPr>
+    </w:lvl>
+  </w:abstractNum>
+  <w:abstractNum w:abstractNumId="36" w15:restartNumberingAfterBreak="0">
     <w:nsid w:val="6CC10931"/>
     <w:multiLevelType w:val="hybridMultilevel"/>
     <w:tmpl w:val="CE3C4DA8"/>
@@ -16246,7 +17776,7 @@
       </w:pPr>
     </w:lvl>
   </w:abstractNum>
-  <w:abstractNum w:abstractNumId="34" w15:restartNumberingAfterBreak="0">
+  <w:abstractNum w:abstractNumId="37" w15:restartNumberingAfterBreak="0">
     <w:nsid w:val="6DD3188A"/>
     <w:multiLevelType w:val="multilevel"/>
     <w:tmpl w:val="24FC3340"/>
@@ -16332,7 +17862,7 @@
       </w:pPr>
     </w:lvl>
   </w:abstractNum>
-  <w:abstractNum w:abstractNumId="35" w15:restartNumberingAfterBreak="0">
+  <w:abstractNum w:abstractNumId="38" w15:restartNumberingAfterBreak="0">
     <w:nsid w:val="6E063AFA"/>
     <w:multiLevelType w:val="multilevel"/>
     <w:tmpl w:val="A252BADC"/>
@@ -16418,7 +17948,120 @@
       </w:pPr>
     </w:lvl>
   </w:abstractNum>
-  <w:abstractNum w:abstractNumId="36" w15:restartNumberingAfterBreak="0">
+  <w:abstractNum w:abstractNumId="39" w15:restartNumberingAfterBreak="0">
+    <w:nsid w:val="6E557450"/>
+    <w:multiLevelType w:val="hybridMultilevel"/>
+    <w:tmpl w:val="093EE9C0"/>
+    <w:lvl w:ilvl="0" w:tplc="04090001">
+      <w:start w:val="1"/>
+      <w:numFmt w:val="bullet"/>
+      <w:lvlText w:val=""/>
+      <w:lvlJc w:val="left"/>
+      <w:pPr>
+        <w:ind w:left="720" w:hanging="360"/>
+      </w:pPr>
+      <w:rPr>
+        <w:rFonts w:ascii="Symbol" w:hAnsi="Symbol" w:hint="default"/>
+      </w:rPr>
+    </w:lvl>
+    <w:lvl w:ilvl="1" w:tplc="04090003" w:tentative="1">
+      <w:start w:val="1"/>
+      <w:numFmt w:val="bullet"/>
+      <w:lvlText w:val="o"/>
+      <w:lvlJc w:val="left"/>
+      <w:pPr>
+        <w:ind w:left="1440" w:hanging="360"/>
+      </w:pPr>
+      <w:rPr>
+        <w:rFonts w:ascii="Courier New" w:hAnsi="Courier New" w:cs="Courier New" w:hint="default"/>
+      </w:rPr>
+    </w:lvl>
+    <w:lvl w:ilvl="2" w:tplc="04090005" w:tentative="1">
+      <w:start w:val="1"/>
+      <w:numFmt w:val="bullet"/>
+      <w:lvlText w:val=""/>
+      <w:lvlJc w:val="left"/>
+      <w:pPr>
+        <w:ind w:left="2160" w:hanging="360"/>
+      </w:pPr>
+      <w:rPr>
+        <w:rFonts w:ascii="Wingdings" w:hAnsi="Wingdings" w:hint="default"/>
+      </w:rPr>
+    </w:lvl>
+    <w:lvl w:ilvl="3" w:tplc="04090001" w:tentative="1">
+      <w:start w:val="1"/>
+      <w:numFmt w:val="bullet"/>
+      <w:lvlText w:val=""/>
+      <w:lvlJc w:val="left"/>
+      <w:pPr>
+        <w:ind w:left="2880" w:hanging="360"/>
+      </w:pPr>
+      <w:rPr>
+        <w:rFonts w:ascii="Symbol" w:hAnsi="Symbol" w:hint="default"/>
+      </w:rPr>
+    </w:lvl>
+    <w:lvl w:ilvl="4" w:tplc="04090003" w:tentative="1">
+      <w:start w:val="1"/>
+      <w:numFmt w:val="bullet"/>
+      <w:lvlText w:val="o"/>
+      <w:lvlJc w:val="left"/>
+      <w:pPr>
+        <w:ind w:left="3600" w:hanging="360"/>
+      </w:pPr>
+      <w:rPr>
+        <w:rFonts w:ascii="Courier New" w:hAnsi="Courier New" w:cs="Courier New" w:hint="default"/>
+      </w:rPr>
+    </w:lvl>
+    <w:lvl w:ilvl="5" w:tplc="04090005" w:tentative="1">
+      <w:start w:val="1"/>
+      <w:numFmt w:val="bullet"/>
+      <w:lvlText w:val=""/>
+      <w:lvlJc w:val="left"/>
+      <w:pPr>
+        <w:ind w:left="4320" w:hanging="360"/>
+      </w:pPr>
+      <w:rPr>
+        <w:rFonts w:ascii="Wingdings" w:hAnsi="Wingdings" w:hint="default"/>
+      </w:rPr>
+    </w:lvl>
+    <w:lvl w:ilvl="6" w:tplc="04090001" w:tentative="1">
+      <w:start w:val="1"/>
+      <w:numFmt w:val="bullet"/>
+      <w:lvlText w:val=""/>
+      <w:lvlJc w:val="left"/>
+      <w:pPr>
+        <w:ind w:left="5040" w:hanging="360"/>
+      </w:pPr>
+      <w:rPr>
+        <w:rFonts w:ascii="Symbol" w:hAnsi="Symbol" w:hint="default"/>
+      </w:rPr>
+    </w:lvl>
+    <w:lvl w:ilvl="7" w:tplc="04090003" w:tentative="1">
+      <w:start w:val="1"/>
+      <w:numFmt w:val="bullet"/>
+      <w:lvlText w:val="o"/>
+      <w:lvlJc w:val="left"/>
+      <w:pPr>
+        <w:ind w:left="5760" w:hanging="360"/>
+      </w:pPr>
+      <w:rPr>
+        <w:rFonts w:ascii="Courier New" w:hAnsi="Courier New" w:cs="Courier New" w:hint="default"/>
+      </w:rPr>
+    </w:lvl>
+    <w:lvl w:ilvl="8" w:tplc="04090005" w:tentative="1">
+      <w:start w:val="1"/>
+      <w:numFmt w:val="bullet"/>
+      <w:lvlText w:val=""/>
+      <w:lvlJc w:val="left"/>
+      <w:pPr>
+        <w:ind w:left="6480" w:hanging="360"/>
+      </w:pPr>
+      <w:rPr>
+        <w:rFonts w:ascii="Wingdings" w:hAnsi="Wingdings" w:hint="default"/>
+      </w:rPr>
+    </w:lvl>
+  </w:abstractNum>
+  <w:abstractNum w:abstractNumId="40" w15:restartNumberingAfterBreak="0">
     <w:nsid w:val="70DE55C1"/>
     <w:multiLevelType w:val="multilevel"/>
     <w:tmpl w:val="1D1038FC"/>
@@ -16522,7 +18165,7 @@
       </w:rPr>
     </w:lvl>
   </w:abstractNum>
-  <w:abstractNum w:abstractNumId="37" w15:restartNumberingAfterBreak="0">
+  <w:abstractNum w:abstractNumId="41" w15:restartNumberingAfterBreak="0">
     <w:nsid w:val="735A1E1F"/>
     <w:multiLevelType w:val="hybridMultilevel"/>
     <w:tmpl w:val="9B243E1A"/>
@@ -16635,7 +18278,7 @@
       </w:rPr>
     </w:lvl>
   </w:abstractNum>
-  <w:abstractNum w:abstractNumId="38" w15:restartNumberingAfterBreak="0">
+  <w:abstractNum w:abstractNumId="42" w15:restartNumberingAfterBreak="0">
     <w:nsid w:val="774F61CD"/>
     <w:multiLevelType w:val="multilevel"/>
     <w:tmpl w:val="8C30A066"/>
@@ -16739,7 +18382,7 @@
       </w:rPr>
     </w:lvl>
   </w:abstractNum>
-  <w:abstractNum w:abstractNumId="39" w15:restartNumberingAfterBreak="0">
+  <w:abstractNum w:abstractNumId="43" w15:restartNumberingAfterBreak="0">
     <w:nsid w:val="790C0DFF"/>
     <w:multiLevelType w:val="multilevel"/>
     <w:tmpl w:val="3F842E38"/>
@@ -16844,7 +18487,7 @@
       </w:rPr>
     </w:lvl>
   </w:abstractNum>
-  <w:abstractNum w:abstractNumId="40" w15:restartNumberingAfterBreak="0">
+  <w:abstractNum w:abstractNumId="44" w15:restartNumberingAfterBreak="0">
     <w:nsid w:val="7B177CE1"/>
     <w:multiLevelType w:val="hybridMultilevel"/>
     <w:tmpl w:val="CCF8BA4C"/>
@@ -16958,7 +18601,7 @@
       </w:rPr>
     </w:lvl>
   </w:abstractNum>
-  <w:abstractNum w:abstractNumId="41" w15:restartNumberingAfterBreak="0">
+  <w:abstractNum w:abstractNumId="45" w15:restartNumberingAfterBreak="0">
     <w:nsid w:val="7C760BC5"/>
     <w:multiLevelType w:val="multilevel"/>
     <w:tmpl w:val="8D2EAD06"/>
@@ -17044,7 +18687,7 @@
       </w:pPr>
     </w:lvl>
   </w:abstractNum>
-  <w:abstractNum w:abstractNumId="42" w15:restartNumberingAfterBreak="0">
+  <w:abstractNum w:abstractNumId="46" w15:restartNumberingAfterBreak="0">
     <w:nsid w:val="7F3E4ADC"/>
     <w:multiLevelType w:val="hybridMultilevel"/>
     <w:tmpl w:val="06683C44"/>
@@ -17137,28 +18780,28 @@
     <w:abstractNumId w:val="9"/>
   </w:num>
   <w:num w:numId="2">
-    <w:abstractNumId w:val="25"/>
+    <w:abstractNumId w:val="27"/>
   </w:num>
   <w:num w:numId="3">
     <w:abstractNumId w:val="4"/>
   </w:num>
   <w:num w:numId="4">
+    <w:abstractNumId w:val="17"/>
+  </w:num>
+  <w:num w:numId="5">
     <w:abstractNumId w:val="16"/>
   </w:num>
-  <w:num w:numId="5">
-    <w:abstractNumId w:val="15"/>
-  </w:num>
   <w:num w:numId="6">
-    <w:abstractNumId w:val="28"/>
+    <w:abstractNumId w:val="30"/>
   </w:num>
   <w:num w:numId="7">
-    <w:abstractNumId w:val="21"/>
+    <w:abstractNumId w:val="22"/>
   </w:num>
   <w:num w:numId="8">
-    <w:abstractNumId w:val="31"/>
+    <w:abstractNumId w:val="33"/>
   </w:num>
   <w:num w:numId="9">
-    <w:abstractNumId w:val="39"/>
+    <w:abstractNumId w:val="43"/>
   </w:num>
   <w:num w:numId="10">
     <w:abstractNumId w:val="9"/>
@@ -17170,22 +18813,22 @@
     <w:abstractNumId w:val="4"/>
   </w:num>
   <w:num w:numId="12">
-    <w:abstractNumId w:val="15"/>
+    <w:abstractNumId w:val="16"/>
     <w:lvlOverride w:ilvl="0">
       <w:startOverride w:val="1"/>
     </w:lvlOverride>
   </w:num>
   <w:num w:numId="13">
-    <w:abstractNumId w:val="35"/>
+    <w:abstractNumId w:val="38"/>
   </w:num>
   <w:num w:numId="14">
-    <w:abstractNumId w:val="41"/>
+    <w:abstractNumId w:val="45"/>
   </w:num>
   <w:num w:numId="15">
     <w:abstractNumId w:val="2"/>
   </w:num>
   <w:num w:numId="16">
-    <w:abstractNumId w:val="22"/>
+    <w:abstractNumId w:val="23"/>
   </w:num>
   <w:num w:numId="17">
     <w:abstractNumId w:val="11"/>
@@ -17197,85 +18840,97 @@
     <w:abstractNumId w:val="10"/>
   </w:num>
   <w:num w:numId="20">
-    <w:abstractNumId w:val="30"/>
+    <w:abstractNumId w:val="32"/>
   </w:num>
   <w:num w:numId="21">
-    <w:abstractNumId w:val="40"/>
+    <w:abstractNumId w:val="44"/>
   </w:num>
   <w:num w:numId="22">
     <w:abstractNumId w:val="5"/>
   </w:num>
   <w:num w:numId="23">
-    <w:abstractNumId w:val="19"/>
+    <w:abstractNumId w:val="20"/>
   </w:num>
   <w:num w:numId="24">
-    <w:abstractNumId w:val="14"/>
+    <w:abstractNumId w:val="15"/>
   </w:num>
   <w:num w:numId="25">
-    <w:abstractNumId w:val="38"/>
+    <w:abstractNumId w:val="42"/>
   </w:num>
   <w:num w:numId="26">
     <w:abstractNumId w:val="1"/>
   </w:num>
   <w:num w:numId="27">
-    <w:abstractNumId w:val="36"/>
+    <w:abstractNumId w:val="40"/>
   </w:num>
   <w:num w:numId="28">
-    <w:abstractNumId w:val="18"/>
+    <w:abstractNumId w:val="19"/>
   </w:num>
   <w:num w:numId="29">
-    <w:abstractNumId w:val="26"/>
+    <w:abstractNumId w:val="28"/>
   </w:num>
   <w:num w:numId="30">
     <w:abstractNumId w:val="7"/>
   </w:num>
   <w:num w:numId="31">
-    <w:abstractNumId w:val="17"/>
+    <w:abstractNumId w:val="18"/>
   </w:num>
   <w:num w:numId="32">
-    <w:abstractNumId w:val="23"/>
+    <w:abstractNumId w:val="25"/>
   </w:num>
   <w:num w:numId="33">
-    <w:abstractNumId w:val="24"/>
+    <w:abstractNumId w:val="26"/>
   </w:num>
   <w:num w:numId="34">
     <w:abstractNumId w:val="8"/>
   </w:num>
   <w:num w:numId="35">
-    <w:abstractNumId w:val="37"/>
+    <w:abstractNumId w:val="41"/>
   </w:num>
   <w:num w:numId="36">
     <w:abstractNumId w:val="6"/>
   </w:num>
   <w:num w:numId="37">
-    <w:abstractNumId w:val="20"/>
+    <w:abstractNumId w:val="21"/>
   </w:num>
   <w:num w:numId="38">
-    <w:abstractNumId w:val="34"/>
+    <w:abstractNumId w:val="37"/>
   </w:num>
   <w:num w:numId="39">
+    <w:abstractNumId w:val="31"/>
+  </w:num>
+  <w:num w:numId="40">
+    <w:abstractNumId w:val="36"/>
+  </w:num>
+  <w:num w:numId="41">
     <w:abstractNumId w:val="29"/>
   </w:num>
-  <w:num w:numId="40">
-    <w:abstractNumId w:val="33"/>
-  </w:num>
-  <w:num w:numId="41">
-    <w:abstractNumId w:val="27"/>
-  </w:num>
   <w:num w:numId="42">
-    <w:abstractNumId w:val="42"/>
+    <w:abstractNumId w:val="46"/>
   </w:num>
   <w:num w:numId="43">
     <w:abstractNumId w:val="0"/>
   </w:num>
   <w:num w:numId="44">
-    <w:abstractNumId w:val="13"/>
+    <w:abstractNumId w:val="14"/>
   </w:num>
   <w:num w:numId="45">
-    <w:abstractNumId w:val="32"/>
+    <w:abstractNumId w:val="34"/>
   </w:num>
   <w:num w:numId="46">
     <w:abstractNumId w:val="3"/>
+  </w:num>
+  <w:num w:numId="47">
+    <w:abstractNumId w:val="24"/>
+  </w:num>
+  <w:num w:numId="48">
+    <w:abstractNumId w:val="39"/>
+  </w:num>
+  <w:num w:numId="49">
+    <w:abstractNumId w:val="35"/>
+  </w:num>
+  <w:num w:numId="50">
+    <w:abstractNumId w:val="13"/>
   </w:num>
 </w:numbering>
 </file>
@@ -19233,7 +20888,7 @@
 </file>
 
 <file path=customXml/itemProps1.xml><?xml version="1.0" encoding="utf-8"?>
-<ds:datastoreItem xmlns:ds="http://schemas.openxmlformats.org/officeDocument/2006/customXml" ds:itemID="{5C3FAE49-3166-453D-93D2-486680A015B2}">
+<ds:datastoreItem xmlns:ds="http://schemas.openxmlformats.org/officeDocument/2006/customXml" ds:itemID="{FAD8947E-CAE0-43EB-B240-C8837038B22F}">
   <ds:schemaRefs>
     <ds:schemaRef ds:uri="http://schemas.openxmlformats.org/officeDocument/2006/bibliography"/>
   </ds:schemaRefs>

</xml_diff>

<commit_message>
Uploaded the PDF version
Deleted the hey.txt
</commit_message>
<xml_diff>
--- a/Documents/SetUpDocument_V7_2.docx
+++ b/Documents/SetUpDocument_V7_2.docx
@@ -12957,25 +12957,7 @@
     </w:p>
     <w:p>
       <w:r>
-        <w:t xml:space="preserve">Class </w:t>
-      </w:r>
-      <w:r>
-        <w:t>Group</w:t>
-      </w:r>
-      <w:r>
-        <w:t xml:space="preserve">DataHelper: contains methods relating to the </w:t>
-      </w:r>
-      <w:r>
-        <w:t>GroupMember</w:t>
-      </w:r>
-      <w:r>
-        <w:t xml:space="preserve"> class as well as </w:t>
-      </w:r>
-      <w:r>
-        <w:t>Group</w:t>
-      </w:r>
-      <w:r>
-        <w:t xml:space="preserve"> table in the database. </w:t>
+        <w:t xml:space="preserve">Class GroupDataHelper: contains methods relating to the GroupMember class as well as Group table in the database. </w:t>
       </w:r>
       <w:r>
         <w:t>This class should have following methods:</w:t>
@@ -12986,6 +12968,9 @@
         <w:jc w:val="center"/>
       </w:pPr>
       <w:r>
+        <w:rPr>
+          <w:noProof/>
+        </w:rPr>
         <w:drawing>
           <wp:inline distT="0" distB="0" distL="0" distR="0" wp14:anchorId="6CD4913D" wp14:editId="33B8F26E">
             <wp:extent cx="3745523" cy="1479001"/>
@@ -13056,31 +13041,7 @@
         <w:t>s</w:t>
       </w:r>
       <w:r>
-        <w:t xml:space="preserve"> all </w:t>
-      </w:r>
-      <w:r>
-        <w:t xml:space="preserve">guest’s </w:t>
-      </w:r>
-      <w:r>
-        <w:t>information</w:t>
-      </w:r>
-      <w:r>
-        <w:t xml:space="preserve"> who register for camp </w:t>
-      </w:r>
-      <w:r>
-        <w:t xml:space="preserve">from the </w:t>
-      </w:r>
-      <w:r>
-        <w:t>GROUP</w:t>
-      </w:r>
-      <w:r>
-        <w:t xml:space="preserve"> table and return it under the type of List&lt;</w:t>
-      </w:r>
-      <w:r>
-        <w:t>GroupMember</w:t>
-      </w:r>
-      <w:r>
-        <w:t>&gt;</w:t>
+        <w:t xml:space="preserve"> all guest’s information who register for camp from the GROUP table and return it under the type of List&lt;GroupMember&gt;</w:t>
       </w:r>
     </w:p>
     <w:p>
@@ -13242,25 +13203,7 @@
     <w:p>
       <w:r>
         <w:lastRenderedPageBreak/>
-        <w:t xml:space="preserve">Class </w:t>
-      </w:r>
-      <w:r>
-        <w:t>CampDataHelper</w:t>
-      </w:r>
-      <w:r>
-        <w:t xml:space="preserve">: contains methods relating to the </w:t>
-      </w:r>
-      <w:r>
-        <w:t>Camp</w:t>
-      </w:r>
-      <w:r>
-        <w:t xml:space="preserve"> class as well as </w:t>
-      </w:r>
-      <w:r>
-        <w:t>Camp</w:t>
-      </w:r>
-      <w:r>
-        <w:t xml:space="preserve"> table in the database. This class should have following methods:</w:t>
+        <w:t>Class CampDataHelper: contains methods relating to the Camp class as well as Camp table in the database. This class should have following methods:</w:t>
       </w:r>
     </w:p>
     <w:p>
@@ -13360,10 +13303,7 @@
         <w:t xml:space="preserve"> </w:t>
       </w:r>
       <w:r>
-        <w:t xml:space="preserve">method selects all </w:t>
-      </w:r>
-      <w:r>
-        <w:t xml:space="preserve">records from camp table and bind it into the </w:t>
+        <w:t xml:space="preserve">method selects all records from camp table and bind it into the </w:t>
       </w:r>
       <w:r>
         <w:rPr>
@@ -13828,40 +13768,14 @@
       <w:r>
         <w:t>food</w:t>
       </w:r>
+      <w:r>
+        <w:t xml:space="preserve"> for the event and adds them to the list of CampReservation </w:t>
+      </w:r>
+    </w:p>
+    <w:p>
       <w:bookmarkStart w:id="51" w:name="_GoBack"/>
       <w:bookmarkEnd w:id="51"/>
-      <w:r>
-        <w:t xml:space="preserve"> for the event and adds them to the list of CampReservation </w:t>
-      </w:r>
-    </w:p>
-    <w:p>
-      <w:pPr>
-        <w:pStyle w:val="ListParagraph"/>
-        <w:numPr>
-          <w:ilvl w:val="0"/>
-          <w:numId w:val="50"/>
-        </w:numPr>
-      </w:pPr>
-      <w:r>
-        <w:rPr>
-          <w:b/>
-        </w:rPr>
-        <w:t>GetAReservation</w:t>
-      </w:r>
-      <w:r>
-        <w:t>: this method selects a reservation base on account Id of person who made registration via website, or base on one of id of the camp, or the number of camping reservation (</w:t>
-      </w:r>
-      <w:r>
-        <w:rPr>
-          <w:b/>
-        </w:rPr>
-        <w:t>overloading</w:t>
-      </w:r>
-      <w:r>
-        <w:t xml:space="preserve"> method is used in this case) and return a CampReservation</w:t>
-      </w:r>
-    </w:p>
-    <w:p/>
+    </w:p>
     <w:p>
       <w:r>
         <w:br w:type="page"/>
@@ -14272,7 +14186,7 @@
       <w:rPr>
         <w:noProof/>
       </w:rPr>
-      <w:t>24</w:t>
+      <w:t>34</w:t>
     </w:r>
     <w:r>
       <w:fldChar w:fldCharType="end"/>
@@ -14332,7 +14246,7 @@
         <v:path o:extrusionok="f" gradientshapeok="t" o:connecttype="rect"/>
         <o:lock v:ext="edit" aspectratio="t"/>
       </v:shapetype>
-      <v:shape id="_x0000_i1082" type="#_x0000_t75" style="width:11.1pt;height:11.1pt" o:bullet="t">
+      <v:shape id="_x0000_i1027" type="#_x0000_t75" style="width:11.1pt;height:11.1pt" o:bullet="t">
         <v:imagedata r:id="rId1" o:title="mso1F9F"/>
       </v:shape>
     </w:pict>
@@ -20888,7 +20802,7 @@
 </file>
 
 <file path=customXml/itemProps1.xml><?xml version="1.0" encoding="utf-8"?>
-<ds:datastoreItem xmlns:ds="http://schemas.openxmlformats.org/officeDocument/2006/customXml" ds:itemID="{FAD8947E-CAE0-43EB-B240-C8837038B22F}">
+<ds:datastoreItem xmlns:ds="http://schemas.openxmlformats.org/officeDocument/2006/customXml" ds:itemID="{8C417A52-8034-4800-AE4C-014EBB35C189}">
   <ds:schemaRefs>
     <ds:schemaRef ds:uri="http://schemas.openxmlformats.org/officeDocument/2006/bibliography"/>
   </ds:schemaRefs>

</xml_diff>

<commit_message>
Add form folder to the project
</commit_message>
<xml_diff>
--- a/Documents/SetUpDocument_V7_2.docx
+++ b/Documents/SetUpDocument_V7_2.docx
@@ -6,21 +6,19 @@
       <w:pPr>
         <w:pStyle w:val="Title"/>
       </w:pPr>
-      <w:bookmarkStart w:id="0" w:name="_GoBack"/>
+      <w:r>
+        <w:t>PROJECT PROP</w:t>
+      </w:r>
+    </w:p>
+    <w:p>
+      <w:pPr>
+        <w:pStyle w:val="Heading1"/>
+      </w:pPr>
+      <w:bookmarkStart w:id="0" w:name="_Toc432964727"/>
+      <w:r>
+        <w:t>SETUP DOCUMENT</w:t>
+      </w:r>
       <w:bookmarkEnd w:id="0"/>
-      <w:r>
-        <w:t>PROJECT PROP</w:t>
-      </w:r>
-    </w:p>
-    <w:p>
-      <w:pPr>
-        <w:pStyle w:val="Heading1"/>
-      </w:pPr>
-      <w:bookmarkStart w:id="1" w:name="_Toc432964727"/>
-      <w:r>
-        <w:t>SETUP DOCUMENT</w:t>
-      </w:r>
-      <w:bookmarkEnd w:id="1"/>
     </w:p>
     <w:p>
       <w:pPr>
@@ -4739,12 +4737,12 @@
       <w:r>
         <w:br w:type="page"/>
       </w:r>
-      <w:bookmarkStart w:id="2" w:name="_Toc432964728"/>
+      <w:bookmarkStart w:id="1" w:name="_Toc432964728"/>
       <w:r>
         <w:lastRenderedPageBreak/>
         <w:t>Preface</w:t>
       </w:r>
-      <w:bookmarkEnd w:id="2"/>
+      <w:bookmarkEnd w:id="1"/>
     </w:p>
     <w:p>
       <w:r>
@@ -4795,22 +4793,22 @@
       <w:pPr>
         <w:pStyle w:val="Heading1"/>
       </w:pPr>
-      <w:bookmarkStart w:id="3" w:name="_Toc432964729"/>
+      <w:bookmarkStart w:id="2" w:name="_Toc432964729"/>
       <w:r>
         <w:lastRenderedPageBreak/>
         <w:t>Chapter 1:</w:t>
       </w:r>
+      <w:bookmarkEnd w:id="2"/>
+    </w:p>
+    <w:p>
+      <w:pPr>
+        <w:pStyle w:val="Heading1"/>
+      </w:pPr>
+      <w:bookmarkStart w:id="3" w:name="_Toc432964730"/>
+      <w:r>
+        <w:t>PROCESSES</w:t>
+      </w:r>
       <w:bookmarkEnd w:id="3"/>
-    </w:p>
-    <w:p>
-      <w:pPr>
-        <w:pStyle w:val="Heading1"/>
-      </w:pPr>
-      <w:bookmarkStart w:id="4" w:name="_Toc432964730"/>
-      <w:r>
-        <w:t>PROCESSES</w:t>
-      </w:r>
-      <w:bookmarkEnd w:id="4"/>
     </w:p>
     <w:p>
       <w:pPr>
@@ -4828,11 +4826,11 @@
           <w:numId w:val="37"/>
         </w:numPr>
       </w:pPr>
-      <w:bookmarkStart w:id="5" w:name="_Toc432964731"/>
+      <w:bookmarkStart w:id="4" w:name="_Toc432964731"/>
       <w:r>
         <w:t>Registration:</w:t>
       </w:r>
-      <w:bookmarkEnd w:id="5"/>
+      <w:bookmarkEnd w:id="4"/>
       <w:r>
         <w:t xml:space="preserve"> </w:t>
       </w:r>
@@ -4853,11 +4851,11 @@
           <w:numId w:val="37"/>
         </w:numPr>
       </w:pPr>
-      <w:bookmarkStart w:id="6" w:name="_Toc432964732"/>
+      <w:bookmarkStart w:id="5" w:name="_Toc432964732"/>
       <w:r>
         <w:t>Payment:</w:t>
       </w:r>
-      <w:bookmarkEnd w:id="6"/>
+      <w:bookmarkEnd w:id="5"/>
       <w:r>
         <w:t xml:space="preserve"> </w:t>
       </w:r>
@@ -4878,11 +4876,11 @@
           <w:numId w:val="37"/>
         </w:numPr>
       </w:pPr>
-      <w:bookmarkStart w:id="7" w:name="_Toc432964733"/>
+      <w:bookmarkStart w:id="6" w:name="_Toc432964733"/>
       <w:r>
         <w:t>Camp Reservation:</w:t>
       </w:r>
-      <w:bookmarkEnd w:id="7"/>
+      <w:bookmarkEnd w:id="6"/>
       <w:r>
         <w:t xml:space="preserve"> </w:t>
       </w:r>
@@ -4910,12 +4908,12 @@
         </w:numPr>
         <w:jc w:val="both"/>
       </w:pPr>
-      <w:bookmarkStart w:id="8" w:name="_Toc432964734"/>
+      <w:bookmarkStart w:id="7" w:name="_Toc432964734"/>
       <w:r>
         <w:lastRenderedPageBreak/>
         <w:t>Entrance to Event:</w:t>
       </w:r>
-      <w:bookmarkEnd w:id="8"/>
+      <w:bookmarkEnd w:id="7"/>
     </w:p>
     <w:p>
       <w:pPr>
@@ -4939,11 +4937,11 @@
           <w:numId w:val="37"/>
         </w:numPr>
       </w:pPr>
-      <w:bookmarkStart w:id="9" w:name="_Toc432964735"/>
+      <w:bookmarkStart w:id="8" w:name="_Toc432964735"/>
       <w:r>
         <w:t>Camp Entrance:</w:t>
       </w:r>
-      <w:bookmarkEnd w:id="9"/>
+      <w:bookmarkEnd w:id="8"/>
       <w:r>
         <w:t xml:space="preserve"> </w:t>
       </w:r>
@@ -4967,11 +4965,11 @@
           <w:numId w:val="37"/>
         </w:numPr>
       </w:pPr>
-      <w:bookmarkStart w:id="10" w:name="_Toc432964736"/>
+      <w:bookmarkStart w:id="9" w:name="_Toc432964736"/>
       <w:r>
         <w:t>Purchasing Drinks/Food:</w:t>
       </w:r>
-      <w:bookmarkEnd w:id="10"/>
+      <w:bookmarkEnd w:id="9"/>
     </w:p>
     <w:p>
       <w:pPr>
@@ -4989,11 +4987,11 @@
           <w:numId w:val="37"/>
         </w:numPr>
       </w:pPr>
-      <w:bookmarkStart w:id="11" w:name="_Toc432964737"/>
+      <w:bookmarkStart w:id="10" w:name="_Toc432964737"/>
       <w:r>
         <w:t>Loan Material:</w:t>
       </w:r>
-      <w:bookmarkEnd w:id="11"/>
+      <w:bookmarkEnd w:id="10"/>
     </w:p>
     <w:p>
       <w:pPr>
@@ -5013,7 +5011,7 @@
       <w:pPr>
         <w:pStyle w:val="Heading1"/>
       </w:pPr>
-      <w:bookmarkStart w:id="12" w:name="_Toc432964738"/>
+      <w:bookmarkStart w:id="11" w:name="_Toc432964738"/>
       <w:r>
         <w:lastRenderedPageBreak/>
         <w:t>Chapter 2</w:t>
@@ -5021,39 +5019,39 @@
       <w:r>
         <w:t>:</w:t>
       </w:r>
+      <w:bookmarkEnd w:id="11"/>
+    </w:p>
+    <w:p>
+      <w:pPr>
+        <w:pStyle w:val="Heading1"/>
+      </w:pPr>
+      <w:bookmarkStart w:id="12" w:name="_Toc432964739"/>
+      <w:r>
+        <w:t>WEBSITE DESIGN</w:t>
+      </w:r>
       <w:bookmarkEnd w:id="12"/>
     </w:p>
     <w:p>
       <w:pPr>
-        <w:pStyle w:val="Heading1"/>
-      </w:pPr>
-      <w:bookmarkStart w:id="13" w:name="_Toc432964739"/>
-      <w:r>
-        <w:t>WEBSITE DESIGN</w:t>
+        <w:pStyle w:val="Heading2"/>
+      </w:pPr>
+      <w:bookmarkStart w:id="13" w:name="_Toc432964740"/>
+      <w:r>
+        <w:t>Requirements</w:t>
+      </w:r>
+      <w:r>
+        <w:t xml:space="preserve"> and noticeable points </w:t>
+      </w:r>
+      <w:r>
+        <w:t xml:space="preserve">for </w:t>
+      </w:r>
+      <w:r>
+        <w:t>the w</w:t>
+      </w:r>
+      <w:r>
+        <w:t>ebsite:</w:t>
       </w:r>
       <w:bookmarkEnd w:id="13"/>
-    </w:p>
-    <w:p>
-      <w:pPr>
-        <w:pStyle w:val="Heading2"/>
-      </w:pPr>
-      <w:bookmarkStart w:id="14" w:name="_Toc432964740"/>
-      <w:r>
-        <w:t>Requirements</w:t>
-      </w:r>
-      <w:r>
-        <w:t xml:space="preserve"> and noticeable points </w:t>
-      </w:r>
-      <w:r>
-        <w:t xml:space="preserve">for </w:t>
-      </w:r>
-      <w:r>
-        <w:t>the w</w:t>
-      </w:r>
-      <w:r>
-        <w:t>ebsite:</w:t>
-      </w:r>
-      <w:bookmarkEnd w:id="14"/>
     </w:p>
     <w:p>
       <w:pPr>
@@ -5198,11 +5196,11 @@
       <w:pPr>
         <w:pStyle w:val="Heading2"/>
       </w:pPr>
-      <w:bookmarkStart w:id="15" w:name="_Toc432964741"/>
+      <w:bookmarkStart w:id="14" w:name="_Toc432964741"/>
       <w:r>
         <w:t>Site map</w:t>
       </w:r>
-      <w:bookmarkEnd w:id="15"/>
+      <w:bookmarkEnd w:id="14"/>
     </w:p>
     <w:p>
       <w:r>
@@ -5262,11 +5260,11 @@
       <w:pPr>
         <w:pStyle w:val="Heading2"/>
       </w:pPr>
-      <w:bookmarkStart w:id="16" w:name="_Toc432964742"/>
+      <w:bookmarkStart w:id="15" w:name="_Toc432964742"/>
       <w:r>
         <w:t>Wireframe and description for website:</w:t>
       </w:r>
-      <w:bookmarkEnd w:id="16"/>
+      <w:bookmarkEnd w:id="15"/>
     </w:p>
     <w:p>
       <w:pPr>
@@ -7795,7 +7793,7 @@
       <w:pPr>
         <w:pStyle w:val="Heading2"/>
       </w:pPr>
-      <w:bookmarkStart w:id="17" w:name="_Toc432964743"/>
+      <w:bookmarkStart w:id="16" w:name="_Toc432964743"/>
       <w:r>
         <w:lastRenderedPageBreak/>
         <w:t>Visual design</w:t>
@@ -7803,7 +7801,7 @@
       <w:r>
         <w:t xml:space="preserve"> for registration on website:</w:t>
       </w:r>
-      <w:bookmarkEnd w:id="17"/>
+      <w:bookmarkEnd w:id="16"/>
     </w:p>
     <w:p>
       <w:r>
@@ -8078,7 +8076,7 @@
       <w:pPr>
         <w:pStyle w:val="Heading1"/>
       </w:pPr>
-      <w:bookmarkStart w:id="18" w:name="_Toc432964744"/>
+      <w:bookmarkStart w:id="17" w:name="_Toc432964744"/>
       <w:r>
         <w:lastRenderedPageBreak/>
         <w:t>Chapter 3</w:t>
@@ -8086,30 +8084,30 @@
       <w:r>
         <w:t>:</w:t>
       </w:r>
+      <w:bookmarkEnd w:id="17"/>
+    </w:p>
+    <w:p>
+      <w:pPr>
+        <w:pStyle w:val="Heading1"/>
+      </w:pPr>
+      <w:bookmarkStart w:id="18" w:name="_Toc432964745"/>
+      <w:r>
+        <w:t xml:space="preserve">WINDOW </w:t>
+      </w:r>
+      <w:r>
+        <w:t>APPLICATION DESIGN</w:t>
+      </w:r>
       <w:bookmarkEnd w:id="18"/>
     </w:p>
     <w:p>
       <w:pPr>
-        <w:pStyle w:val="Heading1"/>
-      </w:pPr>
-      <w:bookmarkStart w:id="19" w:name="_Toc432964745"/>
-      <w:r>
-        <w:t xml:space="preserve">WINDOW </w:t>
-      </w:r>
-      <w:r>
-        <w:t>APPLICATION DESIGN</w:t>
+        <w:pStyle w:val="Heading2"/>
+      </w:pPr>
+      <w:bookmarkStart w:id="19" w:name="_Toc432964746"/>
+      <w:r>
+        <w:t>The application is used at the entrance of the events</w:t>
       </w:r>
       <w:bookmarkEnd w:id="19"/>
-    </w:p>
-    <w:p>
-      <w:pPr>
-        <w:pStyle w:val="Heading2"/>
-      </w:pPr>
-      <w:bookmarkStart w:id="20" w:name="_Toc432964746"/>
-      <w:r>
-        <w:t>The application is used at the entrance of the events</w:t>
-      </w:r>
-      <w:bookmarkEnd w:id="20"/>
     </w:p>
     <w:p>
       <w:pPr>
@@ -8119,14 +8117,14 @@
           <w:numId w:val="20"/>
         </w:numPr>
       </w:pPr>
-      <w:bookmarkStart w:id="21" w:name="_Toc432964747"/>
+      <w:bookmarkStart w:id="20" w:name="_Toc432964747"/>
       <w:r>
         <w:t xml:space="preserve">The </w:t>
       </w:r>
       <w:r>
         <w:t>requirements of entrance application</w:t>
       </w:r>
-      <w:bookmarkEnd w:id="21"/>
+      <w:bookmarkEnd w:id="20"/>
     </w:p>
     <w:p>
       <w:pPr>
@@ -8152,11 +8150,11 @@
           <w:numId w:val="20"/>
         </w:numPr>
       </w:pPr>
-      <w:bookmarkStart w:id="22" w:name="_Toc432964748"/>
+      <w:bookmarkStart w:id="21" w:name="_Toc432964748"/>
       <w:r>
         <w:t>FUNCTIONALITIES</w:t>
       </w:r>
-      <w:bookmarkEnd w:id="22"/>
+      <w:bookmarkEnd w:id="21"/>
     </w:p>
     <w:p>
       <w:pPr>
@@ -8558,11 +8556,11 @@
           <w:numId w:val="20"/>
         </w:numPr>
       </w:pPr>
-      <w:bookmarkStart w:id="23" w:name="_Toc432964749"/>
+      <w:bookmarkStart w:id="22" w:name="_Toc432964749"/>
       <w:r>
         <w:t>PROCESSEs</w:t>
       </w:r>
-      <w:bookmarkEnd w:id="23"/>
+      <w:bookmarkEnd w:id="22"/>
     </w:p>
     <w:p>
       <w:r>
@@ -8638,11 +8636,11 @@
         </w:numPr>
         <w:jc w:val="both"/>
       </w:pPr>
-      <w:bookmarkStart w:id="24" w:name="_Toc432964750"/>
+      <w:bookmarkStart w:id="23" w:name="_Toc432964750"/>
       <w:r>
         <w:t>ID System Selection:</w:t>
       </w:r>
-      <w:bookmarkEnd w:id="24"/>
+      <w:bookmarkEnd w:id="23"/>
     </w:p>
     <w:p>
       <w:pPr>
@@ -8934,12 +8932,12 @@
       <w:pPr>
         <w:pStyle w:val="Heading2"/>
       </w:pPr>
-      <w:bookmarkStart w:id="25" w:name="_Toc432964751"/>
+      <w:bookmarkStart w:id="24" w:name="_Toc432964751"/>
       <w:r>
         <w:lastRenderedPageBreak/>
         <w:t>Camping Reservation Application</w:t>
       </w:r>
-      <w:bookmarkEnd w:id="25"/>
+      <w:bookmarkEnd w:id="24"/>
     </w:p>
     <w:p>
       <w:pPr>
@@ -8949,11 +8947,11 @@
           <w:numId w:val="28"/>
         </w:numPr>
       </w:pPr>
-      <w:bookmarkStart w:id="26" w:name="_Toc432964752"/>
+      <w:bookmarkStart w:id="25" w:name="_Toc432964752"/>
       <w:r>
         <w:t>Requirements of Camping Reservation Application:</w:t>
       </w:r>
-      <w:bookmarkEnd w:id="26"/>
+      <w:bookmarkEnd w:id="25"/>
     </w:p>
     <w:p>
       <w:pPr>
@@ -8986,11 +8984,11 @@
         </w:numPr>
         <w:jc w:val="both"/>
       </w:pPr>
-      <w:bookmarkStart w:id="27" w:name="_Toc432964753"/>
+      <w:bookmarkStart w:id="26" w:name="_Toc432964753"/>
       <w:r>
         <w:t>Functionalities:</w:t>
       </w:r>
-      <w:bookmarkEnd w:id="27"/>
+      <w:bookmarkEnd w:id="26"/>
     </w:p>
     <w:p>
       <w:pPr>
@@ -9215,11 +9213,11 @@
           <w:numId w:val="28"/>
         </w:numPr>
       </w:pPr>
-      <w:bookmarkStart w:id="28" w:name="_Toc432964754"/>
+      <w:bookmarkStart w:id="27" w:name="_Toc432964754"/>
       <w:r>
         <w:t>Processes</w:t>
       </w:r>
-      <w:bookmarkEnd w:id="28"/>
+      <w:bookmarkEnd w:id="27"/>
     </w:p>
     <w:p>
       <w:pPr>
@@ -9302,7 +9300,7 @@
       <w:pPr>
         <w:pStyle w:val="Heading2"/>
       </w:pPr>
-      <w:bookmarkStart w:id="29" w:name="_Toc432964755"/>
+      <w:bookmarkStart w:id="28" w:name="_Toc432964755"/>
       <w:r>
         <w:t xml:space="preserve">The application is used </w:t>
       </w:r>
@@ -9315,7 +9313,7 @@
       <w:r>
         <w:t>for food and drinks:</w:t>
       </w:r>
-      <w:bookmarkEnd w:id="29"/>
+      <w:bookmarkEnd w:id="28"/>
     </w:p>
     <w:p>
       <w:pPr>
@@ -9326,11 +9324,11 @@
         </w:numPr>
         <w:jc w:val="both"/>
       </w:pPr>
-      <w:bookmarkStart w:id="30" w:name="_Toc432964756"/>
+      <w:bookmarkStart w:id="29" w:name="_Toc432964756"/>
       <w:r>
         <w:t>The requirements of SHopS application</w:t>
       </w:r>
-      <w:bookmarkEnd w:id="30"/>
+      <w:bookmarkEnd w:id="29"/>
     </w:p>
     <w:p>
       <w:pPr>
@@ -9378,11 +9376,11 @@
         </w:numPr>
         <w:jc w:val="both"/>
       </w:pPr>
-      <w:bookmarkStart w:id="31" w:name="_Toc432964757"/>
+      <w:bookmarkStart w:id="30" w:name="_Toc432964757"/>
       <w:r>
         <w:t>FUNCTIONALITIES</w:t>
       </w:r>
-      <w:bookmarkEnd w:id="31"/>
+      <w:bookmarkEnd w:id="30"/>
     </w:p>
     <w:p>
       <w:pPr>
@@ -9725,11 +9723,11 @@
           <w:numId w:val="29"/>
         </w:numPr>
       </w:pPr>
-      <w:bookmarkStart w:id="32" w:name="_Toc432964758"/>
+      <w:bookmarkStart w:id="31" w:name="_Toc432964758"/>
       <w:r>
         <w:t>PROCESSEs</w:t>
       </w:r>
-      <w:bookmarkEnd w:id="32"/>
+      <w:bookmarkEnd w:id="31"/>
     </w:p>
     <w:p>
       <w:r>
@@ -9810,7 +9808,7 @@
       <w:pPr>
         <w:pStyle w:val="Heading2"/>
       </w:pPr>
-      <w:bookmarkStart w:id="33" w:name="_Toc432964759"/>
+      <w:bookmarkStart w:id="32" w:name="_Toc432964759"/>
       <w:r>
         <w:lastRenderedPageBreak/>
         <w:t xml:space="preserve">The application is used </w:t>
@@ -9824,7 +9822,7 @@
       <w:r>
         <w:t>:</w:t>
       </w:r>
-      <w:bookmarkEnd w:id="33"/>
+      <w:bookmarkEnd w:id="32"/>
     </w:p>
     <w:p>
       <w:pPr>
@@ -9834,14 +9832,14 @@
           <w:numId w:val="30"/>
         </w:numPr>
       </w:pPr>
-      <w:bookmarkStart w:id="34" w:name="_Toc432964760"/>
+      <w:bookmarkStart w:id="33" w:name="_Toc432964760"/>
       <w:r>
         <w:t xml:space="preserve">The requirements of </w:t>
       </w:r>
       <w:r>
         <w:t>loaning materials</w:t>
       </w:r>
-      <w:bookmarkEnd w:id="34"/>
+      <w:bookmarkEnd w:id="33"/>
     </w:p>
     <w:p>
       <w:pPr>
@@ -9878,11 +9876,11 @@
         </w:numPr>
         <w:jc w:val="both"/>
       </w:pPr>
-      <w:bookmarkStart w:id="35" w:name="_Toc432964761"/>
+      <w:bookmarkStart w:id="34" w:name="_Toc432964761"/>
       <w:r>
         <w:t>FUNCTIONALITIES</w:t>
       </w:r>
-      <w:bookmarkEnd w:id="35"/>
+      <w:bookmarkEnd w:id="34"/>
     </w:p>
     <w:p>
       <w:pPr>
@@ -10104,11 +10102,11 @@
           <w:numId w:val="30"/>
         </w:numPr>
       </w:pPr>
-      <w:bookmarkStart w:id="36" w:name="_Toc432964762"/>
+      <w:bookmarkStart w:id="35" w:name="_Toc432964762"/>
       <w:r>
         <w:t>PROCESSEs</w:t>
       </w:r>
-      <w:bookmarkEnd w:id="36"/>
+      <w:bookmarkEnd w:id="35"/>
     </w:p>
     <w:p>
       <w:r>
@@ -10191,12 +10189,12 @@
       <w:pPr>
         <w:pStyle w:val="Heading2"/>
       </w:pPr>
-      <w:bookmarkStart w:id="37" w:name="_Toc432964763"/>
+      <w:bookmarkStart w:id="36" w:name="_Toc432964763"/>
       <w:r>
         <w:lastRenderedPageBreak/>
         <w:t>C# Application for checking the status of the event</w:t>
       </w:r>
-      <w:bookmarkEnd w:id="37"/>
+      <w:bookmarkEnd w:id="36"/>
     </w:p>
     <w:p>
       <w:pPr>
@@ -10221,11 +10219,11 @@
         <w:pStyle w:val="Heading3"/>
         <w:jc w:val="both"/>
       </w:pPr>
-      <w:bookmarkStart w:id="38" w:name="_Toc432964764"/>
+      <w:bookmarkStart w:id="37" w:name="_Toc432964764"/>
       <w:r>
         <w:t>Event Information Required</w:t>
       </w:r>
-      <w:bookmarkEnd w:id="38"/>
+      <w:bookmarkEnd w:id="37"/>
     </w:p>
     <w:p>
       <w:pPr>
@@ -10307,11 +10305,11 @@
         <w:pStyle w:val="Heading3"/>
         <w:jc w:val="both"/>
       </w:pPr>
-      <w:bookmarkStart w:id="39" w:name="_Toc432964765"/>
+      <w:bookmarkStart w:id="38" w:name="_Toc432964765"/>
       <w:r>
         <w:t>Process Functional Requirements</w:t>
       </w:r>
-      <w:bookmarkEnd w:id="39"/>
+      <w:bookmarkEnd w:id="38"/>
     </w:p>
     <w:p>
       <w:pPr>
@@ -11296,11 +11294,11 @@
       <w:pPr>
         <w:pStyle w:val="Heading2"/>
       </w:pPr>
-      <w:bookmarkStart w:id="40" w:name="_Toc432964766"/>
+      <w:bookmarkStart w:id="39" w:name="_Toc432964766"/>
       <w:r>
         <w:t>Pay-Pal Application</w:t>
       </w:r>
-      <w:bookmarkEnd w:id="40"/>
+      <w:bookmarkEnd w:id="39"/>
     </w:p>
     <w:p>
       <w:pPr>
@@ -11311,11 +11309,11 @@
         </w:numPr>
         <w:jc w:val="both"/>
       </w:pPr>
-      <w:bookmarkStart w:id="41" w:name="_Toc432964767"/>
+      <w:bookmarkStart w:id="40" w:name="_Toc432964767"/>
       <w:r>
         <w:t>REQUIREMENTS OF PAY-PAL APPLICATION:</w:t>
       </w:r>
-      <w:bookmarkEnd w:id="41"/>
+      <w:bookmarkEnd w:id="40"/>
     </w:p>
     <w:p>
       <w:pPr>
@@ -11380,12 +11378,12 @@
         </w:numPr>
         <w:jc w:val="both"/>
       </w:pPr>
-      <w:bookmarkStart w:id="42" w:name="_Toc432964768"/>
+      <w:bookmarkStart w:id="41" w:name="_Toc432964768"/>
       <w:r>
         <w:lastRenderedPageBreak/>
         <w:t>FUNCTIONALITIES:</w:t>
       </w:r>
-      <w:bookmarkEnd w:id="42"/>
+      <w:bookmarkEnd w:id="41"/>
     </w:p>
     <w:p>
       <w:pPr>
@@ -11780,11 +11778,11 @@
         <w:pStyle w:val="Heading2"/>
         <w:jc w:val="both"/>
       </w:pPr>
-      <w:bookmarkStart w:id="43" w:name="_Toc432964769"/>
+      <w:bookmarkStart w:id="42" w:name="_Toc432964769"/>
       <w:r>
         <w:t>USER INTERFACE DESIGN</w:t>
       </w:r>
-      <w:bookmarkEnd w:id="43"/>
+      <w:bookmarkEnd w:id="42"/>
     </w:p>
     <w:p>
       <w:pPr>
@@ -11795,11 +11793,11 @@
         </w:numPr>
         <w:jc w:val="both"/>
       </w:pPr>
-      <w:bookmarkStart w:id="44" w:name="_Toc432964770"/>
+      <w:bookmarkStart w:id="43" w:name="_Toc432964770"/>
       <w:r>
         <w:t>mAIN FORM OF THE APLICATION</w:t>
       </w:r>
-      <w:bookmarkEnd w:id="44"/>
+      <w:bookmarkEnd w:id="43"/>
     </w:p>
     <w:p>
       <w:pPr>
@@ -11887,7 +11885,7 @@
         </w:numPr>
         <w:jc w:val="both"/>
       </w:pPr>
-      <w:bookmarkStart w:id="45" w:name="_Toc432964771"/>
+      <w:bookmarkStart w:id="44" w:name="_Toc432964771"/>
       <w:r>
         <w:lastRenderedPageBreak/>
         <w:t>CHECK IN AT THE ENTRANCE OF EVENT</w:t>
@@ -11895,7 +11893,7 @@
       <w:r>
         <w:t xml:space="preserve"> FORM</w:t>
       </w:r>
-      <w:bookmarkEnd w:id="45"/>
+      <w:bookmarkEnd w:id="44"/>
     </w:p>
     <w:p>
       <w:pPr>
@@ -11984,14 +11982,14 @@
           <w:szCs w:val="21"/>
         </w:rPr>
       </w:pPr>
-      <w:bookmarkStart w:id="46" w:name="_Toc432964772"/>
+      <w:bookmarkStart w:id="45" w:name="_Toc432964772"/>
       <w:r>
         <w:rPr>
           <w:rStyle w:val="Heading3Char"/>
         </w:rPr>
         <w:t>FOOD SHOP APPLICATION</w:t>
       </w:r>
-      <w:bookmarkEnd w:id="46"/>
+      <w:bookmarkEnd w:id="45"/>
     </w:p>
     <w:p>
       <w:pPr>
@@ -12080,14 +12078,14 @@
         </w:numPr>
         <w:jc w:val="both"/>
       </w:pPr>
-      <w:bookmarkStart w:id="47" w:name="_Toc432964773"/>
+      <w:bookmarkStart w:id="46" w:name="_Toc432964773"/>
       <w:r>
         <w:rPr>
           <w:rStyle w:val="Heading3Char"/>
         </w:rPr>
         <w:t>Loan Material</w:t>
       </w:r>
-      <w:bookmarkEnd w:id="47"/>
+      <w:bookmarkEnd w:id="46"/>
     </w:p>
     <w:p>
       <w:pPr>
@@ -12166,14 +12164,14 @@
           <w:szCs w:val="21"/>
         </w:rPr>
       </w:pPr>
-      <w:bookmarkStart w:id="48" w:name="_Toc432964774"/>
+      <w:bookmarkStart w:id="47" w:name="_Toc432964774"/>
       <w:r>
         <w:rPr>
           <w:rStyle w:val="Heading3Char"/>
         </w:rPr>
         <w:t>Exit event</w:t>
       </w:r>
-      <w:bookmarkEnd w:id="48"/>
+      <w:bookmarkEnd w:id="47"/>
     </w:p>
     <w:p>
       <w:pPr>
@@ -12260,11 +12258,11 @@
         </w:numPr>
         <w:jc w:val="both"/>
       </w:pPr>
-      <w:bookmarkStart w:id="49" w:name="_Toc432964775"/>
+      <w:bookmarkStart w:id="48" w:name="_Toc432964775"/>
       <w:r>
         <w:t>Camp Reservation App</w:t>
       </w:r>
-      <w:bookmarkEnd w:id="49"/>
+      <w:bookmarkEnd w:id="48"/>
     </w:p>
     <w:p>
       <w:pPr>
@@ -12356,12 +12354,12 @@
         </w:numPr>
         <w:jc w:val="both"/>
       </w:pPr>
-      <w:bookmarkStart w:id="50" w:name="_Toc432964776"/>
+      <w:bookmarkStart w:id="49" w:name="_Toc432964776"/>
       <w:r>
         <w:lastRenderedPageBreak/>
         <w:t>Pay-pal Text file App</w:t>
       </w:r>
-      <w:bookmarkEnd w:id="50"/>
+      <w:bookmarkEnd w:id="49"/>
     </w:p>
     <w:p>
       <w:pPr>
@@ -12432,11 +12430,11 @@
         </w:numPr>
         <w:jc w:val="both"/>
       </w:pPr>
-      <w:bookmarkStart w:id="51" w:name="_Toc432964777"/>
+      <w:bookmarkStart w:id="50" w:name="_Toc432964777"/>
       <w:r>
         <w:t>Event Status Report App</w:t>
       </w:r>
-      <w:bookmarkEnd w:id="51"/>
+      <w:bookmarkEnd w:id="50"/>
     </w:p>
     <w:p>
       <w:pPr>
@@ -13768,11 +13766,73 @@
         <w:t xml:space="preserve">method selects all </w:t>
       </w:r>
       <w:r>
-        <w:t>food</w:t>
-      </w:r>
-      <w:r>
-        <w:t xml:space="preserve"> for the event and adds them to the list of CampReservation </w:t>
-      </w:r>
+        <w:t xml:space="preserve">records from Food table in database </w:t>
+      </w:r>
+      <w:r>
+        <w:t>and adds them</w:t>
+      </w:r>
+      <w:r>
+        <w:t xml:space="preserve"> to the list of Item.</w:t>
+      </w:r>
+    </w:p>
+    <w:p>
+      <w:pPr>
+        <w:pStyle w:val="ListParagraph"/>
+        <w:numPr>
+          <w:ilvl w:val="0"/>
+          <w:numId w:val="50"/>
+        </w:numPr>
+      </w:pPr>
+      <w:r>
+        <w:rPr>
+          <w:b/>
+        </w:rPr>
+        <w:t>GetListOfMaterial</w:t>
+      </w:r>
+      <w:r>
+        <w:rPr>
+          <w:b/>
+        </w:rPr>
+        <w:t xml:space="preserve">: </w:t>
+      </w:r>
+      <w:r>
+        <w:t>this</w:t>
+      </w:r>
+      <w:r>
+        <w:rPr>
+          <w:b/>
+        </w:rPr>
+        <w:t xml:space="preserve"> </w:t>
+      </w:r>
+      <w:r>
+        <w:t xml:space="preserve">method selects all records from </w:t>
+      </w:r>
+      <w:r>
+        <w:t>Material</w:t>
+      </w:r>
+      <w:r>
+        <w:t xml:space="preserve"> table in database and adds them to the list of Item.</w:t>
+      </w:r>
+    </w:p>
+    <w:p>
+      <w:pPr>
+        <w:pStyle w:val="ListParagraph"/>
+        <w:numPr>
+          <w:ilvl w:val="0"/>
+          <w:numId w:val="50"/>
+        </w:numPr>
+      </w:pPr>
+      <w:r>
+        <w:rPr>
+          <w:b/>
+        </w:rPr>
+        <w:t>GetOutOfStockItems():</w:t>
+      </w:r>
+      <w:r>
+        <w:t xml:space="preserve"> this method </w:t>
+      </w:r>
+      <w:bookmarkStart w:id="51" w:name="_GoBack"/>
+      <w:bookmarkEnd w:id="51"/>
     </w:p>
     <w:p/>
     <w:p>
@@ -14185,7 +14245,7 @@
       <w:rPr>
         <w:noProof/>
       </w:rPr>
-      <w:t>1</w:t>
+      <w:t>39</w:t>
     </w:r>
     <w:r>
       <w:fldChar w:fldCharType="end"/>
@@ -14245,7 +14305,7 @@
         <v:path o:extrusionok="f" gradientshapeok="t" o:connecttype="rect"/>
         <o:lock v:ext="edit" aspectratio="t"/>
       </v:shapetype>
-      <v:shape id="_x0000_i1027" type="#_x0000_t75" style="width:11.25pt;height:11.25pt" o:bullet="t">
+      <v:shape id="_x0000_i1031" type="#_x0000_t75" style="width:11.25pt;height:11.25pt" o:bullet="t">
         <v:imagedata r:id="rId1" o:title="mso1F9F"/>
       </v:shape>
     </w:pict>
@@ -20801,7 +20861,7 @@
 </file>
 
 <file path=customXml/itemProps1.xml><?xml version="1.0" encoding="utf-8"?>
-<ds:datastoreItem xmlns:ds="http://schemas.openxmlformats.org/officeDocument/2006/customXml" ds:itemID="{EEFE352B-1943-4F2C-8DF3-9C973C44D000}">
+<ds:datastoreItem xmlns:ds="http://schemas.openxmlformats.org/officeDocument/2006/customXml" ds:itemID="{5922134C-3EEE-42A9-B943-FBE3F83AA923}">
   <ds:schemaRefs>
     <ds:schemaRef ds:uri="http://schemas.openxmlformats.org/officeDocument/2006/bibliography"/>
   </ds:schemaRefs>

</xml_diff>

<commit_message>
Documents changed (Class diagram + ERD diagram)
Changed setup document, finished the class diagram & edited some points
on ERD diagram.
</commit_message>
<xml_diff>
--- a/Documents/SetUpDocument_V7_2.docx
+++ b/Documents/SetUpDocument_V7_2.docx
@@ -43,8 +43,13 @@
       <w:pPr>
         <w:pStyle w:val="Standard"/>
       </w:pPr>
-      <w:r>
-        <w:t xml:space="preserve">Group : </w:t>
+      <w:proofErr w:type="gramStart"/>
+      <w:r>
+        <w:t>Group :</w:t>
+      </w:r>
+      <w:proofErr w:type="gramEnd"/>
+      <w:r>
+        <w:t xml:space="preserve"> </w:t>
       </w:r>
       <w:r>
         <w:tab/>
@@ -65,7 +70,15 @@
       </w:r>
       <w:r>
         <w:tab/>
-        <w:t>Ngoc Kieu Thanh Huynh – 2688093</w:t>
+        <w:t xml:space="preserve">Ngoc </w:t>
+      </w:r>
+      <w:proofErr w:type="spellStart"/>
+      <w:r>
+        <w:t>Kieu</w:t>
+      </w:r>
+      <w:proofErr w:type="spellEnd"/>
+      <w:r>
+        <w:t xml:space="preserve"> Thanh Huynh – 2688093</w:t>
       </w:r>
     </w:p>
     <w:p>
@@ -103,7 +116,21 @@
           <w:lang w:val="fr-FR"/>
         </w:rPr>
         <w:tab/>
-        <w:t>Michel Clerger – 2694646</w:t>
+        <w:t xml:space="preserve">Michel </w:t>
+      </w:r>
+      <w:proofErr w:type="spellStart"/>
+      <w:r>
+        <w:rPr>
+          <w:lang w:val="fr-FR"/>
+        </w:rPr>
+        <w:t>Clerger</w:t>
+      </w:r>
+      <w:proofErr w:type="spellEnd"/>
+      <w:r>
+        <w:rPr>
+          <w:lang w:val="fr-FR"/>
+        </w:rPr>
+        <w:t xml:space="preserve"> – 2694646</w:t>
       </w:r>
     </w:p>
     <w:p>
@@ -121,7 +148,21 @@
           <w:lang w:val="fr-FR"/>
         </w:rPr>
         <w:tab/>
-        <w:t>Roman Siabro – 2224489</w:t>
+        <w:t xml:space="preserve">Roman </w:t>
+      </w:r>
+      <w:proofErr w:type="spellStart"/>
+      <w:r>
+        <w:rPr>
+          <w:lang w:val="fr-FR"/>
+        </w:rPr>
+        <w:t>Siabro</w:t>
+      </w:r>
+      <w:proofErr w:type="spellEnd"/>
+      <w:r>
+        <w:rPr>
+          <w:lang w:val="fr-FR"/>
+        </w:rPr>
+        <w:t xml:space="preserve"> – 2224489</w:t>
       </w:r>
     </w:p>
     <w:p>
@@ -4279,7 +4320,7 @@
                 <w:noProof/>
                 <w:webHidden/>
               </w:rPr>
-              <w:t>36</w:t>
+              <w:t>37</w:t>
             </w:r>
             <w:r>
               <w:rPr>
@@ -4349,7 +4390,7 @@
                 <w:noProof/>
                 <w:webHidden/>
               </w:rPr>
-              <w:t>36</w:t>
+              <w:t>37</w:t>
             </w:r>
             <w:r>
               <w:rPr>
@@ -4427,7 +4468,7 @@
                 <w:noProof/>
                 <w:webHidden/>
               </w:rPr>
-              <w:t>36</w:t>
+              <w:t>37</w:t>
             </w:r>
             <w:r>
               <w:rPr>
@@ -4497,7 +4538,7 @@
                 <w:noProof/>
                 <w:webHidden/>
               </w:rPr>
-              <w:t>36</w:t>
+              <w:t>37</w:t>
             </w:r>
             <w:r>
               <w:rPr>
@@ -4567,7 +4608,7 @@
                 <w:noProof/>
                 <w:webHidden/>
               </w:rPr>
-              <w:t>37</w:t>
+              <w:t>38</w:t>
             </w:r>
             <w:r>
               <w:rPr>
@@ -4637,7 +4678,7 @@
                 <w:noProof/>
                 <w:webHidden/>
               </w:rPr>
-              <w:t>37</w:t>
+              <w:t>38</w:t>
             </w:r>
             <w:r>
               <w:rPr>
@@ -4707,7 +4748,7 @@
                 <w:noProof/>
                 <w:webHidden/>
               </w:rPr>
-              <w:t>39</w:t>
+              <w:t>40</w:t>
             </w:r>
             <w:r>
               <w:rPr>
@@ -7747,6 +7788,7 @@
           <w:szCs w:val="36"/>
         </w:rPr>
       </w:pPr>
+      <w:proofErr w:type="spellStart"/>
       <w:r>
         <w:rPr>
           <w:rFonts w:asciiTheme="majorHAnsi" w:eastAsiaTheme="majorEastAsia" w:hAnsiTheme="majorHAnsi" w:cstheme="majorBidi"/>
@@ -7767,6 +7809,7 @@
         </w:rPr>
         <w:t>oSCoW</w:t>
       </w:r>
+      <w:proofErr w:type="spellEnd"/>
       <w:r>
         <w:rPr>
           <w:rFonts w:asciiTheme="majorHAnsi" w:eastAsiaTheme="majorEastAsia" w:hAnsiTheme="majorHAnsi" w:cstheme="majorBidi"/>
@@ -12066,7 +12109,15 @@
         <w:t xml:space="preserve"> </w:t>
       </w:r>
       <w:r>
-        <w:t xml:space="preserve">button to see the list of all inventory. After doing that, they choose the quantity of the item. If they type the same food_id, the quantity will be increase by one. When they click sale, the participant will scan their code and the payment will be done. If the customers would like to receive the invoice. The “Print invoice” is used to do this task. </w:t>
+        <w:t xml:space="preserve">button to see the list of all inventory. After doing that, they choose the quantity of the item. If they type the same </w:t>
+      </w:r>
+      <w:proofErr w:type="spellStart"/>
+      <w:r>
+        <w:t>food_id</w:t>
+      </w:r>
+      <w:proofErr w:type="spellEnd"/>
+      <w:r>
+        <w:t xml:space="preserve">, the quantity will be increase by one. When they click sale, the participant will scan their code and the payment will be done. If the customers would like to receive the invoice. The “Print invoice” is used to do this task. </w:t>
       </w:r>
     </w:p>
     <w:p>
@@ -12515,7 +12566,10 @@
         <w:pStyle w:val="Heading3"/>
       </w:pPr>
       <w:r>
-        <w:t>Class diagram for base objects</w:t>
+        <w:t>Class diagram for basic</w:t>
+      </w:r>
+      <w:r>
+        <w:t xml:space="preserve"> objects</w:t>
       </w:r>
     </w:p>
     <w:p>
@@ -12748,7 +12802,15 @@
         <w:t xml:space="preserve">DataHelper class </w:t>
       </w:r>
       <w:r>
-        <w:t>is responsible for establishing the connection to the database. DataHelper is the base class for all of AccountDataHelper, GroupDataHelper, CampDataHelper, CampResDataHelper, ItemDataHelper, InvoiceDataHelper, Item_InvoiceDataHelper</w:t>
+        <w:t xml:space="preserve">is responsible for establishing the connection to the database. DataHelper is the base class for all of AccountDataHelper, GroupDataHelper, CampDataHelper, CampResDataHelper, ItemDataHelper, InvoiceDataHelper, </w:t>
+      </w:r>
+      <w:proofErr w:type="gramStart"/>
+      <w:r>
+        <w:t>Item</w:t>
+      </w:r>
+      <w:proofErr w:type="gramEnd"/>
+      <w:r>
+        <w:t>_InvoiceDataHelper</w:t>
       </w:r>
       <w:r>
         <w:t xml:space="preserve">. These classes have a role to work with database, getting or modifying the table corresponding to the table in database. </w:t>
@@ -13071,7 +13133,10 @@
         <w:t>n their group ID,</w:t>
       </w:r>
       <w:r>
-        <w:t xml:space="preserve"> base on one of an email of group’s member</w:t>
+        <w:t xml:space="preserve"> or </w:t>
+      </w:r>
+      <w:r>
+        <w:t>base on one of an email of group’s member</w:t>
       </w:r>
       <w:r>
         <w:t xml:space="preserve"> or base on the account </w:t>
@@ -13344,10 +13409,19 @@
         <w:t xml:space="preserve">Class </w:t>
       </w:r>
       <w:r>
+        <w:rPr>
+          <w:b/>
+        </w:rPr>
         <w:t>CamRes</w:t>
       </w:r>
       <w:r>
-        <w:t xml:space="preserve">DataHelper: contains methods relating to the </w:t>
+        <w:rPr>
+          <w:b/>
+        </w:rPr>
+        <w:t>DataHelper</w:t>
+      </w:r>
+      <w:r>
+        <w:t xml:space="preserve">: contains methods relating to the </w:t>
       </w:r>
       <w:r>
         <w:t>CanpReservation</w:t>
@@ -13527,7 +13601,39 @@
     </w:p>
     <w:p>
       <w:r>
-        <w:t>Class CamResDataHelper: contains methods relating to the CanpReservation class as well as Camping_Res table in the database. This class should have following methods:</w:t>
+        <w:t xml:space="preserve">Class </w:t>
+      </w:r>
+      <w:r>
+        <w:rPr>
+          <w:b/>
+        </w:rPr>
+        <w:t>Item</w:t>
+      </w:r>
+      <w:r>
+        <w:rPr>
+          <w:b/>
+        </w:rPr>
+        <w:t>DataHelper</w:t>
+      </w:r>
+      <w:r>
+        <w:t xml:space="preserve">: contains methods relating to the </w:t>
+      </w:r>
+      <w:r>
+        <w:t>Item</w:t>
+      </w:r>
+      <w:r>
+        <w:t xml:space="preserve"> class</w:t>
+      </w:r>
+      <w:r>
+        <w:t xml:space="preserve">. Item class is the base class for </w:t>
+      </w:r>
+      <w:proofErr w:type="spellStart"/>
+      <w:r>
+        <w:t>Meterial</w:t>
+      </w:r>
+      <w:proofErr w:type="spellEnd"/>
+      <w:r>
+        <w:t xml:space="preserve"> class. For this reason, this class is work with 2 tables, which are Food and Material. </w:t>
       </w:r>
     </w:p>
     <w:p>
@@ -13539,10 +13645,10 @@
           <w:noProof/>
         </w:rPr>
         <w:drawing>
-          <wp:inline distT="0" distB="0" distL="0" distR="0" wp14:anchorId="3FA3017A" wp14:editId="6B7C8E38">
-            <wp:extent cx="4747895" cy="1406525"/>
+          <wp:inline distT="0" distB="0" distL="0" distR="0">
+            <wp:extent cx="2760931" cy="1795095"/>
             <wp:effectExtent l="0" t="0" r="0" b="0"/>
-            <wp:docPr id="47" name="Picture 47"/>
+            <wp:docPr id="29" name="Picture 29"/>
             <wp:cNvGraphicFramePr>
               <a:graphicFrameLocks xmlns:a="http://schemas.openxmlformats.org/drawingml/2006/main" noChangeAspect="1"/>
             </wp:cNvGraphicFramePr>
@@ -13550,155 +13656,7 @@
               <a:graphicData uri="http://schemas.openxmlformats.org/drawingml/2006/picture">
                 <pic:pic xmlns:pic="http://schemas.openxmlformats.org/drawingml/2006/picture">
                   <pic:nvPicPr>
-                    <pic:cNvPr id="0" name="Picture 9"/>
-                    <pic:cNvPicPr>
-                      <a:picLocks noChangeAspect="1" noChangeArrowheads="1"/>
-                    </pic:cNvPicPr>
-                  </pic:nvPicPr>
-                  <pic:blipFill>
-                    <a:blip r:embed="rId40">
-                      <a:extLst>
-                        <a:ext uri="{28A0092B-C50C-407E-A947-70E740481C1C}">
-                          <a14:useLocalDpi xmlns:a14="http://schemas.microsoft.com/office/drawing/2010/main" val="0"/>
-                        </a:ext>
-                      </a:extLst>
-                    </a:blip>
-                    <a:srcRect/>
-                    <a:stretch>
-                      <a:fillRect/>
-                    </a:stretch>
-                  </pic:blipFill>
-                  <pic:spPr bwMode="auto">
-                    <a:xfrm>
-                      <a:off x="0" y="0"/>
-                      <a:ext cx="4747895" cy="1406525"/>
-                    </a:xfrm>
-                    <a:prstGeom prst="rect">
-                      <a:avLst/>
-                    </a:prstGeom>
-                    <a:noFill/>
-                    <a:ln>
-                      <a:noFill/>
-                    </a:ln>
-                  </pic:spPr>
-                </pic:pic>
-              </a:graphicData>
-            </a:graphic>
-          </wp:inline>
-        </w:drawing>
-      </w:r>
-    </w:p>
-    <w:p>
-      <w:pPr>
-        <w:pStyle w:val="ListParagraph"/>
-        <w:numPr>
-          <w:ilvl w:val="0"/>
-          <w:numId w:val="50"/>
-        </w:numPr>
-      </w:pPr>
-      <w:r>
-        <w:rPr>
-          <w:b/>
-        </w:rPr>
-        <w:t>GetAll</w:t>
-      </w:r>
-      <w:r>
-        <w:rPr>
-          <w:b/>
-        </w:rPr>
-        <w:t>Reservation</w:t>
-      </w:r>
-      <w:r>
-        <w:rPr>
-          <w:b/>
-        </w:rPr>
-        <w:t>s</w:t>
-      </w:r>
-      <w:r>
-        <w:t xml:space="preserve">: </w:t>
-      </w:r>
-      <w:r>
-        <w:t>this</w:t>
-      </w:r>
-      <w:r>
-        <w:rPr>
-          <w:b/>
-        </w:rPr>
-        <w:t xml:space="preserve"> </w:t>
-      </w:r>
-      <w:r>
-        <w:t xml:space="preserve">method selects all reservation for the event and adds them to the list of CampReservation </w:t>
-      </w:r>
-    </w:p>
-    <w:p>
-      <w:pPr>
-        <w:pStyle w:val="ListParagraph"/>
-        <w:numPr>
-          <w:ilvl w:val="0"/>
-          <w:numId w:val="50"/>
-        </w:numPr>
-      </w:pPr>
-      <w:r>
-        <w:rPr>
-          <w:b/>
-        </w:rPr>
-        <w:lastRenderedPageBreak/>
-        <w:t>GetAReservation</w:t>
-      </w:r>
-      <w:r>
-        <w:t>: this method selects a reservation base on account Id of person who made registration via website, or base on one of id of the camp, or the number of camping reservation (</w:t>
-      </w:r>
-      <w:r>
-        <w:rPr>
-          <w:b/>
-        </w:rPr>
-        <w:t>overloading</w:t>
-      </w:r>
-      <w:r>
-        <w:t xml:space="preserve"> method is used in this case) and return a CampReservation</w:t>
-      </w:r>
-    </w:p>
-    <w:p>
-      <w:r>
-        <w:t xml:space="preserve">Class </w:t>
-      </w:r>
-      <w:r>
-        <w:t>Item</w:t>
-      </w:r>
-      <w:r>
-        <w:t xml:space="preserve">DataHelper: contains methods relating to the </w:t>
-      </w:r>
-      <w:r>
-        <w:t>Item</w:t>
-      </w:r>
-      <w:r>
-        <w:t xml:space="preserve"> class</w:t>
-      </w:r>
-      <w:r>
-        <w:t xml:space="preserve">. Item class is the base class for Meterial class. For this reason, this class is work with 2 tables, which are Food and Material. </w:t>
-      </w:r>
-    </w:p>
-    <w:p>
-      <w:pPr>
-        <w:jc w:val="center"/>
-      </w:pPr>
-      <w:r>
-        <w:rPr>
-          <w:noProof/>
-        </w:rPr>
-        <w:drawing>
-          <wp:inline distT="0" distB="0" distL="0" distR="0">
-            <wp:extent cx="2259476" cy="1413224"/>
-            <wp:effectExtent l="0" t="0" r="0" b="0"/>
-            <wp:docPr id="32" name="Picture 32"/>
-            <wp:cNvGraphicFramePr>
-              <a:graphicFrameLocks xmlns:a="http://schemas.openxmlformats.org/drawingml/2006/main" noChangeAspect="1"/>
-            </wp:cNvGraphicFramePr>
-            <a:graphic xmlns:a="http://schemas.openxmlformats.org/drawingml/2006/main">
-              <a:graphicData uri="http://schemas.openxmlformats.org/drawingml/2006/picture">
-                <pic:pic xmlns:pic="http://schemas.openxmlformats.org/drawingml/2006/picture">
-                  <pic:nvPicPr>
-                    <pic:cNvPr id="0" name="Picture 4"/>
+                    <pic:cNvPr id="0" name="Picture 2"/>
                     <pic:cNvPicPr>
                       <a:picLocks noChangeAspect="1" noChangeArrowheads="1"/>
                     </pic:cNvPicPr>
@@ -13719,7 +13677,7 @@
                   <pic:spPr bwMode="auto">
                     <a:xfrm>
                       <a:off x="0" y="0"/>
-                      <a:ext cx="2267122" cy="1418006"/>
+                      <a:ext cx="2774146" cy="1803687"/>
                     </a:xfrm>
                     <a:prstGeom prst="rect">
                       <a:avLst/>
@@ -13748,6 +13706,7 @@
         <w:rPr>
           <w:b/>
         </w:rPr>
+        <w:lastRenderedPageBreak/>
         <w:t>GetListOfFood</w:t>
       </w:r>
       <w:r>
@@ -13805,13 +13764,7 @@
         <w:t xml:space="preserve"> </w:t>
       </w:r>
       <w:r>
-        <w:t xml:space="preserve">method selects all records from </w:t>
-      </w:r>
-      <w:r>
-        <w:t>Material</w:t>
-      </w:r>
-      <w:r>
-        <w:t xml:space="preserve"> table in database and adds them to the list of Item.</w:t>
+        <w:t>method selects all records from Material table in database and adds them to the list of Item.</w:t>
       </w:r>
     </w:p>
     <w:p>
@@ -13847,16 +13800,7 @@
         <w:t>GetMaterialItem</w:t>
       </w:r>
       <w:r>
-        <w:t xml:space="preserve">: </w:t>
-      </w:r>
-      <w:r>
-        <w:t xml:space="preserve">this method should selects the record from </w:t>
-      </w:r>
-      <w:r>
-        <w:t>Material</w:t>
-      </w:r>
-      <w:r>
-        <w:t xml:space="preserve"> table, which has the Food ID is equal to the given parameter id.</w:t>
+        <w:t>: this method should selects the record from Material table, which has the Food ID is equal to the given parameter id.</w:t>
       </w:r>
     </w:p>
     <w:p>
@@ -13868,40 +13812,791 @@
         </w:numPr>
       </w:pPr>
       <w:r>
-        <w:t>CheckFoodQuantity(</w:t>
-      </w:r>
-      <w:r>
-        <w:t>)</w:t>
-      </w:r>
-      <w:bookmarkStart w:id="51" w:name="_GoBack"/>
-      <w:bookmarkEnd w:id="51"/>
-    </w:p>
-    <w:p/>
-    <w:p>
-      <w:r>
-        <w:br w:type="page"/>
+        <w:rPr>
+          <w:b/>
+        </w:rPr>
+        <w:t>CheckQuantity</w:t>
+      </w:r>
+      <w:r>
+        <w:t>: this method return the quantity of the given item in parameter list. If the given item is Food, the table Food will be used to get the database. Otherwise, the table Material in the database will be used.</w:t>
+      </w:r>
+    </w:p>
+    <w:p>
+      <w:pPr>
+        <w:pStyle w:val="ListParagraph"/>
+        <w:numPr>
+          <w:ilvl w:val="0"/>
+          <w:numId w:val="50"/>
+        </w:numPr>
+      </w:pPr>
+      <w:r>
+        <w:rPr>
+          <w:b/>
+        </w:rPr>
+        <w:t>SupplyFood</w:t>
+      </w:r>
+      <w:r>
+        <w:t>: the implementation of this method updates quantity of the given food id. This method can be implement in 2 steps:</w:t>
+      </w:r>
+    </w:p>
+    <w:p>
+      <w:pPr>
+        <w:pStyle w:val="ListParagraph"/>
+        <w:numPr>
+          <w:ilvl w:val="1"/>
+          <w:numId w:val="50"/>
+        </w:numPr>
+      </w:pPr>
+      <w:r>
+        <w:t xml:space="preserve">First, the food with the given id should be found on the list of food. GetListOfFood and GetFoodItem should be used. If the id is not valid, this method return false. </w:t>
+      </w:r>
+    </w:p>
+    <w:p>
+      <w:pPr>
+        <w:pStyle w:val="ListParagraph"/>
+        <w:numPr>
+          <w:ilvl w:val="1"/>
+          <w:numId w:val="50"/>
+        </w:numPr>
+      </w:pPr>
+      <w:r>
+        <w:t>Second, in term of the food can be found, adding the quantity in the parameter list to the current quantity of this object and return true.</w:t>
+      </w:r>
+    </w:p>
+    <w:p>
+      <w:pPr>
+        <w:pStyle w:val="ListParagraph"/>
+        <w:numPr>
+          <w:ilvl w:val="0"/>
+          <w:numId w:val="50"/>
+        </w:numPr>
+      </w:pPr>
+      <w:r>
+        <w:rPr>
+          <w:b/>
+        </w:rPr>
+        <w:t>SellFood</w:t>
+      </w:r>
+      <w:r>
+        <w:t xml:space="preserve">: </w:t>
+      </w:r>
+      <w:r>
+        <w:t xml:space="preserve">the implementation of this method updates quantity of the given food id. This method can be implement in </w:t>
+      </w:r>
+      <w:r>
+        <w:t>2</w:t>
+      </w:r>
+      <w:r>
+        <w:t xml:space="preserve"> steps:</w:t>
+      </w:r>
+    </w:p>
+    <w:p>
+      <w:pPr>
+        <w:pStyle w:val="ListParagraph"/>
+        <w:numPr>
+          <w:ilvl w:val="1"/>
+          <w:numId w:val="50"/>
+        </w:numPr>
+      </w:pPr>
+      <w:r>
+        <w:t xml:space="preserve">First, the food with the given id should be found on the list of food. GetListOfFood and GetFoodItem should be used. If the id is not valid, this method return false. </w:t>
+      </w:r>
+    </w:p>
+    <w:p>
+      <w:pPr>
+        <w:pStyle w:val="ListParagraph"/>
+        <w:numPr>
+          <w:ilvl w:val="1"/>
+          <w:numId w:val="50"/>
+        </w:numPr>
+      </w:pPr>
+      <w:r>
+        <w:t>Second, check if the current quantity is larger than the one provided by users. If not, return false. Otherwise, subtracting</w:t>
+      </w:r>
+      <w:r>
+        <w:t xml:space="preserve"> the quantity in the parameter list to the current quantity of this object and return true.</w:t>
+      </w:r>
+    </w:p>
+    <w:p>
+      <w:r>
+        <w:t xml:space="preserve">Class </w:t>
+      </w:r>
+      <w:r>
+        <w:rPr>
+          <w:b/>
+        </w:rPr>
+        <w:t>Invoice</w:t>
+      </w:r>
+      <w:r>
+        <w:rPr>
+          <w:b/>
+        </w:rPr>
+        <w:t>DataHelper</w:t>
+      </w:r>
+      <w:r>
+        <w:t xml:space="preserve">: contains methods relating to the </w:t>
+      </w:r>
+      <w:r>
+        <w:t>Invoice</w:t>
+      </w:r>
+      <w:r>
+        <w:t xml:space="preserve"> class. </w:t>
+      </w:r>
+      <w:r>
+        <w:t>Invoice</w:t>
+      </w:r>
+      <w:r>
+        <w:t xml:space="preserve"> class is the base class for MaterialInvoice</w:t>
+      </w:r>
+      <w:r>
+        <w:t xml:space="preserve"> class. For this reason, this class is work with 2 tables, which are </w:t>
+      </w:r>
+      <w:r>
+        <w:t>FoodInvoice</w:t>
+      </w:r>
+      <w:r>
+        <w:t xml:space="preserve"> and Material</w:t>
+      </w:r>
+      <w:r>
+        <w:t>Invoice</w:t>
+      </w:r>
+      <w:r>
+        <w:t xml:space="preserve">. </w:t>
+      </w:r>
+    </w:p>
+    <w:p>
+      <w:pPr>
+        <w:jc w:val="center"/>
+      </w:pPr>
+      <w:r>
+        <w:rPr>
+          <w:noProof/>
+        </w:rPr>
+        <w:drawing>
+          <wp:inline distT="0" distB="0" distL="0" distR="0">
+            <wp:extent cx="5142728" cy="1628140"/>
+            <wp:effectExtent l="0" t="0" r="0" b="0"/>
+            <wp:docPr id="36" name="Picture 36"/>
+            <wp:cNvGraphicFramePr>
+              <a:graphicFrameLocks xmlns:a="http://schemas.openxmlformats.org/drawingml/2006/main" noChangeAspect="1"/>
+            </wp:cNvGraphicFramePr>
+            <a:graphic xmlns:a="http://schemas.openxmlformats.org/drawingml/2006/main">
+              <a:graphicData uri="http://schemas.openxmlformats.org/drawingml/2006/picture">
+                <pic:pic xmlns:pic="http://schemas.openxmlformats.org/drawingml/2006/picture">
+                  <pic:nvPicPr>
+                    <pic:cNvPr id="0" name="Picture 4"/>
+                    <pic:cNvPicPr>
+                      <a:picLocks noChangeAspect="1" noChangeArrowheads="1"/>
+                    </pic:cNvPicPr>
+                  </pic:nvPicPr>
+                  <pic:blipFill>
+                    <a:blip r:embed="rId42">
+                      <a:extLst>
+                        <a:ext uri="{28A0092B-C50C-407E-A947-70E740481C1C}">
+                          <a14:useLocalDpi xmlns:a14="http://schemas.microsoft.com/office/drawing/2010/main" val="0"/>
+                        </a:ext>
+                      </a:extLst>
+                    </a:blip>
+                    <a:srcRect/>
+                    <a:stretch>
+                      <a:fillRect/>
+                    </a:stretch>
+                  </pic:blipFill>
+                  <pic:spPr bwMode="auto">
+                    <a:xfrm>
+                      <a:off x="0" y="0"/>
+                      <a:ext cx="5159759" cy="1633532"/>
+                    </a:xfrm>
+                    <a:prstGeom prst="rect">
+                      <a:avLst/>
+                    </a:prstGeom>
+                    <a:noFill/>
+                    <a:ln>
+                      <a:noFill/>
+                    </a:ln>
+                  </pic:spPr>
+                </pic:pic>
+              </a:graphicData>
+            </a:graphic>
+          </wp:inline>
+        </w:drawing>
+      </w:r>
+    </w:p>
+    <w:p>
+      <w:pPr>
+        <w:pStyle w:val="ListParagraph"/>
+        <w:numPr>
+          <w:ilvl w:val="0"/>
+          <w:numId w:val="50"/>
+        </w:numPr>
+      </w:pPr>
+      <w:r>
+        <w:rPr>
+          <w:b/>
+        </w:rPr>
+        <w:t>GetFoodInvoices</w:t>
+      </w:r>
+      <w:r>
+        <w:t xml:space="preserve">: </w:t>
+      </w:r>
+      <w:r>
+        <w:t>this</w:t>
+      </w:r>
+      <w:r>
+        <w:rPr>
+          <w:b/>
+        </w:rPr>
+        <w:t xml:space="preserve"> </w:t>
+      </w:r>
+      <w:r>
+        <w:t xml:space="preserve">method selects all records from </w:t>
+      </w:r>
+      <w:r>
+        <w:t>FoodInvoice</w:t>
+      </w:r>
+      <w:r>
+        <w:t xml:space="preserve"> table in database and adds them to the list of </w:t>
+      </w:r>
+      <w:r>
+        <w:t>Invoice</w:t>
+      </w:r>
+      <w:r>
+        <w:t>.</w:t>
+      </w:r>
+    </w:p>
+    <w:p>
+      <w:pPr>
+        <w:pStyle w:val="ListParagraph"/>
+        <w:numPr>
+          <w:ilvl w:val="0"/>
+          <w:numId w:val="50"/>
+        </w:numPr>
+      </w:pPr>
+      <w:r>
+        <w:rPr>
+          <w:b/>
+        </w:rPr>
+        <w:lastRenderedPageBreak/>
+        <w:t>GetMaterialInvoices</w:t>
+      </w:r>
+      <w:r>
+        <w:rPr>
+          <w:b/>
+        </w:rPr>
+        <w:t xml:space="preserve">: </w:t>
+      </w:r>
+      <w:r>
+        <w:t>this</w:t>
+      </w:r>
+      <w:r>
+        <w:rPr>
+          <w:b/>
+        </w:rPr>
+        <w:t xml:space="preserve"> </w:t>
+      </w:r>
+      <w:r>
+        <w:t>method selects all records from Material</w:t>
+      </w:r>
+      <w:r>
+        <w:t>Invoice</w:t>
+      </w:r>
+      <w:r>
+        <w:t xml:space="preserve"> table in database and adds them to the list of </w:t>
+      </w:r>
+      <w:r>
+        <w:t>Invoice</w:t>
+      </w:r>
+      <w:r>
+        <w:t>.</w:t>
+      </w:r>
+    </w:p>
+    <w:p>
+      <w:pPr>
+        <w:pStyle w:val="ListParagraph"/>
+        <w:numPr>
+          <w:ilvl w:val="0"/>
+          <w:numId w:val="50"/>
+        </w:numPr>
+      </w:pPr>
+      <w:r>
+        <w:rPr>
+          <w:b/>
+        </w:rPr>
+        <w:t>Get</w:t>
+      </w:r>
+      <w:r>
+        <w:rPr>
+          <w:b/>
+        </w:rPr>
+        <w:t>Invoices</w:t>
+      </w:r>
+      <w:r>
+        <w:t xml:space="preserve">: this method should selects the </w:t>
+      </w:r>
+      <w:r>
+        <w:t>invoice from both FoodInvoice and MaterialInvoice table,</w:t>
+      </w:r>
+      <w:r>
+        <w:t xml:space="preserve"> which has the </w:t>
+      </w:r>
+      <w:r>
+        <w:t>Account</w:t>
+      </w:r>
+      <w:r>
+        <w:t xml:space="preserve"> ID is equal to the given </w:t>
+      </w:r>
+      <w:r>
+        <w:t>account</w:t>
+      </w:r>
+      <w:r>
+        <w:t xml:space="preserve"> id</w:t>
+      </w:r>
+      <w:r>
+        <w:t xml:space="preserve"> in parameter list</w:t>
+      </w:r>
+      <w:r>
+        <w:t>.</w:t>
+      </w:r>
+    </w:p>
+    <w:p>
+      <w:pPr>
+        <w:pStyle w:val="ListParagraph"/>
+        <w:numPr>
+          <w:ilvl w:val="0"/>
+          <w:numId w:val="50"/>
+        </w:numPr>
+      </w:pPr>
+      <w:r>
+        <w:rPr>
+          <w:b/>
+        </w:rPr>
+        <w:t>GetAn</w:t>
+      </w:r>
+      <w:r>
+        <w:rPr>
+          <w:b/>
+        </w:rPr>
+        <w:t>Food</w:t>
+      </w:r>
+      <w:r>
+        <w:rPr>
+          <w:b/>
+        </w:rPr>
+        <w:t>Invoice</w:t>
+      </w:r>
+      <w:r>
+        <w:t xml:space="preserve">: this method should selects the invoice from </w:t>
+      </w:r>
+      <w:r>
+        <w:t>Food</w:t>
+      </w:r>
+      <w:r>
+        <w:t xml:space="preserve"> table, which has the material invoice id is equal to the given material invoice’ id in parameter list. </w:t>
+      </w:r>
+    </w:p>
+    <w:p>
+      <w:pPr>
+        <w:pStyle w:val="ListParagraph"/>
+        <w:numPr>
+          <w:ilvl w:val="0"/>
+          <w:numId w:val="50"/>
+        </w:numPr>
+      </w:pPr>
+      <w:r>
+        <w:rPr>
+          <w:b/>
+        </w:rPr>
+        <w:t>GetAnMaterialInvoice</w:t>
+      </w:r>
+      <w:r>
+        <w:t xml:space="preserve">: this method should selects the </w:t>
+      </w:r>
+      <w:r>
+        <w:t xml:space="preserve">invoice </w:t>
+      </w:r>
+      <w:r>
+        <w:t xml:space="preserve">from Material table, </w:t>
+      </w:r>
+      <w:r>
+        <w:t>which has the material invoice id</w:t>
+      </w:r>
+      <w:r>
+        <w:t xml:space="preserve"> is equal to the given </w:t>
+      </w:r>
+      <w:r>
+        <w:t xml:space="preserve">material invoice’ id in parameter list. </w:t>
+      </w:r>
+    </w:p>
+    <w:p>
+      <w:pPr>
+        <w:pStyle w:val="ListParagraph"/>
+        <w:numPr>
+          <w:ilvl w:val="0"/>
+          <w:numId w:val="50"/>
+        </w:numPr>
+      </w:pPr>
+      <w:r>
+        <w:rPr>
+          <w:b/>
+        </w:rPr>
+        <w:t>AddNewInvoice</w:t>
+      </w:r>
+      <w:r>
+        <w:t xml:space="preserve">: this method </w:t>
+      </w:r>
+      <w:r>
+        <w:t xml:space="preserve">should be used to add an invoice for selling for or loaning material. The list of parameter is different for two kinds of invoice </w:t>
+      </w:r>
+      <w:r>
+        <w:t>(</w:t>
+      </w:r>
+      <w:r>
+        <w:rPr>
+          <w:b/>
+        </w:rPr>
+        <w:t>overloading</w:t>
+      </w:r>
+      <w:r>
+        <w:t xml:space="preserve"> method is used in this case). The one for invoice of food updates the FoodInvoice table, whereas the one for invoice of material updates the MaterialInvoice table. </w:t>
+      </w:r>
+    </w:p>
+    <w:p>
+      <w:r>
+        <w:t xml:space="preserve">Class </w:t>
+      </w:r>
+      <w:r>
+        <w:t>Item_</w:t>
+      </w:r>
+      <w:r>
+        <w:t xml:space="preserve">InvoiceDataHelper: contains methods relating to the </w:t>
+      </w:r>
+      <w:r>
+        <w:t>association class – Item_Invoice. This class shou</w:t>
+      </w:r>
+      <w:r>
+        <w:t>ld have some following methods.</w:t>
+      </w:r>
+    </w:p>
+    <w:p>
+      <w:pPr>
+        <w:jc w:val="center"/>
+      </w:pPr>
+      <w:r>
+        <w:rPr>
+          <w:noProof/>
+        </w:rPr>
+        <w:drawing>
+          <wp:inline distT="0" distB="0" distL="0" distR="0">
+            <wp:extent cx="4275534" cy="1628775"/>
+            <wp:effectExtent l="0" t="0" r="0" b="0"/>
+            <wp:docPr id="49" name="Picture 49"/>
+            <wp:cNvGraphicFramePr>
+              <a:graphicFrameLocks xmlns:a="http://schemas.openxmlformats.org/drawingml/2006/main" noChangeAspect="1"/>
+            </wp:cNvGraphicFramePr>
+            <a:graphic xmlns:a="http://schemas.openxmlformats.org/drawingml/2006/main">
+              <a:graphicData uri="http://schemas.openxmlformats.org/drawingml/2006/picture">
+                <pic:pic xmlns:pic="http://schemas.openxmlformats.org/drawingml/2006/picture">
+                  <pic:nvPicPr>
+                    <pic:cNvPr id="0" name="Picture 8"/>
+                    <pic:cNvPicPr>
+                      <a:picLocks noChangeAspect="1" noChangeArrowheads="1"/>
+                    </pic:cNvPicPr>
+                  </pic:nvPicPr>
+                  <pic:blipFill>
+                    <a:blip r:embed="rId43">
+                      <a:extLst>
+                        <a:ext uri="{28A0092B-C50C-407E-A947-70E740481C1C}">
+                          <a14:useLocalDpi xmlns:a14="http://schemas.microsoft.com/office/drawing/2010/main" val="0"/>
+                        </a:ext>
+                      </a:extLst>
+                    </a:blip>
+                    <a:srcRect/>
+                    <a:stretch>
+                      <a:fillRect/>
+                    </a:stretch>
+                  </pic:blipFill>
+                  <pic:spPr bwMode="auto">
+                    <a:xfrm>
+                      <a:off x="0" y="0"/>
+                      <a:ext cx="4284122" cy="1632047"/>
+                    </a:xfrm>
+                    <a:prstGeom prst="rect">
+                      <a:avLst/>
+                    </a:prstGeom>
+                    <a:noFill/>
+                    <a:ln>
+                      <a:noFill/>
+                    </a:ln>
+                  </pic:spPr>
+                </pic:pic>
+              </a:graphicData>
+            </a:graphic>
+          </wp:inline>
+        </w:drawing>
+      </w:r>
+    </w:p>
+    <w:p>
+      <w:pPr>
+        <w:pStyle w:val="ListParagraph"/>
+        <w:numPr>
+          <w:ilvl w:val="0"/>
+          <w:numId w:val="50"/>
+        </w:numPr>
+      </w:pPr>
+      <w:r>
+        <w:rPr>
+          <w:b/>
+        </w:rPr>
+        <w:t>GetSoldFoodByInvoice</w:t>
+      </w:r>
+      <w:r>
+        <w:t xml:space="preserve">: </w:t>
+      </w:r>
+      <w:r>
+        <w:t>this</w:t>
+      </w:r>
+      <w:r>
+        <w:rPr>
+          <w:b/>
+        </w:rPr>
+        <w:t xml:space="preserve"> </w:t>
+      </w:r>
+      <w:r>
+        <w:t xml:space="preserve">method selects all </w:t>
+      </w:r>
+      <w:r>
+        <w:t>records</w:t>
+      </w:r>
+      <w:r>
+        <w:t xml:space="preserve"> from</w:t>
+      </w:r>
+      <w:r>
+        <w:t xml:space="preserve"> association </w:t>
+      </w:r>
+      <w:r>
+        <w:rPr>
+          <w:b/>
+        </w:rPr>
+        <w:t>F_Invoice</w:t>
+      </w:r>
+      <w:r>
+        <w:t xml:space="preserve"> </w:t>
+      </w:r>
+      <w:r>
+        <w:t>table in database</w:t>
+      </w:r>
+      <w:r>
+        <w:t>, which is sold for the given InvoiceID in the parameter list, and</w:t>
+      </w:r>
+      <w:r>
+        <w:t xml:space="preserve"> adds them to the list of </w:t>
+      </w:r>
+      <w:r>
+        <w:t>Item</w:t>
+      </w:r>
+      <w:r>
+        <w:t>.</w:t>
+      </w:r>
+    </w:p>
+    <w:p>
+      <w:pPr>
+        <w:pStyle w:val="ListParagraph"/>
+        <w:numPr>
+          <w:ilvl w:val="0"/>
+          <w:numId w:val="50"/>
+        </w:numPr>
+      </w:pPr>
+      <w:r>
+        <w:rPr>
+          <w:b/>
+        </w:rPr>
+        <w:t>GetLoanedMaterialByInvoice</w:t>
+      </w:r>
+      <w:r>
+        <w:rPr>
+          <w:b/>
+        </w:rPr>
+        <w:t xml:space="preserve">: </w:t>
+      </w:r>
+      <w:r>
+        <w:t>this</w:t>
+      </w:r>
+      <w:r>
+        <w:rPr>
+          <w:b/>
+        </w:rPr>
+        <w:t xml:space="preserve"> </w:t>
+      </w:r>
+      <w:r>
+        <w:t xml:space="preserve">method selects all records from association </w:t>
+      </w:r>
+      <w:r>
+        <w:rPr>
+          <w:b/>
+        </w:rPr>
+        <w:t>M</w:t>
+      </w:r>
+      <w:r>
+        <w:rPr>
+          <w:b/>
+        </w:rPr>
+        <w:t>_Invoice</w:t>
+      </w:r>
+      <w:r>
+        <w:t xml:space="preserve"> table in database, which is sold for the given InvoiceID in the parameter list, and adds them to the list of Item.</w:t>
+      </w:r>
+    </w:p>
+    <w:p>
+      <w:pPr>
+        <w:pStyle w:val="ListParagraph"/>
+        <w:numPr>
+          <w:ilvl w:val="0"/>
+          <w:numId w:val="50"/>
+        </w:numPr>
+      </w:pPr>
+      <w:r>
+        <w:rPr>
+          <w:b/>
+        </w:rPr>
+        <w:t>GetTotalAmountOfFoodInvoice</w:t>
+      </w:r>
+      <w:r>
+        <w:t xml:space="preserve">: this method </w:t>
+      </w:r>
+      <w:r>
+        <w:t xml:space="preserve">should return </w:t>
+      </w:r>
+      <w:r>
+        <w:t>the amount of money customers</w:t>
+      </w:r>
+      <w:r>
+        <w:t xml:space="preserve"> need to pa</w:t>
+      </w:r>
+      <w:r>
+        <w:t>y</w:t>
+      </w:r>
+      <w:r>
+        <w:t xml:space="preserve"> in the current invoice (which is given in the parameter list). The amount is calculated by the summary of the price*quantity for each food or drink.  </w:t>
+      </w:r>
+    </w:p>
+    <w:p>
+      <w:pPr>
+        <w:pStyle w:val="ListParagraph"/>
+        <w:numPr>
+          <w:ilvl w:val="0"/>
+          <w:numId w:val="50"/>
+        </w:numPr>
+      </w:pPr>
+      <w:r>
+        <w:rPr>
+          <w:b/>
+        </w:rPr>
+        <w:t>GetTotalAmountOfMaterialInvoice</w:t>
+      </w:r>
+      <w:r>
+        <w:t xml:space="preserve">: </w:t>
+      </w:r>
+      <w:r>
+        <w:t xml:space="preserve">this method should return the amount of money customers need to pay in the current invoice (which is given in the parameter list). The amount is calculated by the summary of the </w:t>
+      </w:r>
+      <w:r>
+        <w:t>(</w:t>
+      </w:r>
+      <w:r>
+        <w:t>price</w:t>
+      </w:r>
+      <w:r>
+        <w:t xml:space="preserve"> + deposit amount)</w:t>
+      </w:r>
+      <w:r>
+        <w:t xml:space="preserve">*quantity for each </w:t>
+      </w:r>
+      <w:r>
+        <w:t xml:space="preserve">material. </w:t>
+      </w:r>
+    </w:p>
+    <w:p>
+      <w:pPr>
+        <w:pStyle w:val="ListParagraph"/>
+        <w:numPr>
+          <w:ilvl w:val="0"/>
+          <w:numId w:val="50"/>
+        </w:numPr>
+      </w:pPr>
+      <w:r>
+        <w:rPr>
+          <w:b/>
+        </w:rPr>
+        <w:t>AddNew</w:t>
+      </w:r>
+      <w:r>
+        <w:rPr>
+          <w:b/>
+        </w:rPr>
+        <w:t>LoanedMaterial</w:t>
+      </w:r>
+      <w:r>
+        <w:t xml:space="preserve">: this method </w:t>
+      </w:r>
+      <w:r>
+        <w:t>should be used to create an object of Item_Invoice and add this one to the table M_Invoice in database.</w:t>
+      </w:r>
+    </w:p>
+    <w:p>
+      <w:pPr>
+        <w:pStyle w:val="ListParagraph"/>
+        <w:numPr>
+          <w:ilvl w:val="0"/>
+          <w:numId w:val="50"/>
+        </w:numPr>
+      </w:pPr>
+      <w:proofErr w:type="spellStart"/>
+      <w:r>
+        <w:rPr>
+          <w:b/>
+        </w:rPr>
+        <w:t>AddNew</w:t>
+      </w:r>
+      <w:r>
+        <w:rPr>
+          <w:b/>
+        </w:rPr>
+        <w:t>SoldFood</w:t>
+      </w:r>
+      <w:r>
+        <w:rPr>
+          <w:b/>
+        </w:rPr>
+        <w:t>l</w:t>
+      </w:r>
+      <w:proofErr w:type="spellEnd"/>
+      <w:r>
+        <w:t xml:space="preserve">: this method should be used to create an object of Item_Invoice and add this one to </w:t>
+      </w:r>
+      <w:r>
+        <w:t>the table F_Invoice in database</w:t>
       </w:r>
     </w:p>
     <w:p>
       <w:pPr>
         <w:pStyle w:val="Heading1"/>
       </w:pPr>
-      <w:bookmarkStart w:id="52" w:name="_Toc432964778"/>
+      <w:bookmarkStart w:id="51" w:name="_Toc432964778"/>
       <w:r>
         <w:lastRenderedPageBreak/>
         <w:t>Chapter 4</w:t>
       </w:r>
+      <w:bookmarkEnd w:id="51"/>
+    </w:p>
+    <w:p>
+      <w:pPr>
+        <w:pStyle w:val="Heading1"/>
+      </w:pPr>
+      <w:bookmarkStart w:id="52" w:name="_Toc432964779"/>
+      <w:r>
+        <w:t>DATABASE DEISGN</w:t>
+      </w:r>
       <w:bookmarkEnd w:id="52"/>
-    </w:p>
-    <w:p>
-      <w:pPr>
-        <w:pStyle w:val="Heading1"/>
-      </w:pPr>
-      <w:bookmarkStart w:id="53" w:name="_Toc432964779"/>
-      <w:r>
-        <w:t>DATABASE DEISGN</w:t>
-      </w:r>
-      <w:bookmarkEnd w:id="53"/>
     </w:p>
     <w:p>
       <w:pPr>
@@ -13910,7 +14605,7 @@
           <w:lang w:val="en-GB"/>
         </w:rPr>
       </w:pPr>
-      <w:bookmarkStart w:id="54" w:name="_Toc432964780"/>
+      <w:bookmarkStart w:id="53" w:name="_Toc432964780"/>
       <w:r>
         <w:t>ERD Model for database design</w:t>
       </w:r>
@@ -13926,7 +14621,7 @@
         </w:rPr>
         <w:t>Creation of tables</w:t>
       </w:r>
-      <w:bookmarkEnd w:id="54"/>
+      <w:bookmarkEnd w:id="53"/>
     </w:p>
     <w:p>
       <w:pPr>
@@ -13948,14 +14643,14 @@
           <w:noProof/>
         </w:rPr>
       </w:pPr>
-      <w:bookmarkStart w:id="55" w:name="_Toc432964781"/>
+      <w:bookmarkStart w:id="54" w:name="_Toc432964781"/>
       <w:r>
         <w:rPr>
           <w:noProof/>
         </w:rPr>
         <w:t>ERD model:</w:t>
       </w:r>
-      <w:bookmarkEnd w:id="55"/>
+      <w:bookmarkEnd w:id="54"/>
     </w:p>
     <w:p>
       <w:r>
@@ -13978,7 +14673,7 @@
                     <pic:cNvPicPr/>
                   </pic:nvPicPr>
                   <pic:blipFill>
-                    <a:blip r:embed="rId42">
+                    <a:blip r:embed="rId44">
                       <a:extLst>
                         <a:ext uri="{28A0092B-C50C-407E-A947-70E740481C1C}">
                           <a14:useLocalDpi xmlns:a14="http://schemas.microsoft.com/office/drawing/2010/main" val="0"/>
@@ -14017,7 +14712,7 @@
       <w:pPr>
         <w:pStyle w:val="Heading2"/>
       </w:pPr>
-      <w:bookmarkStart w:id="56" w:name="_Toc432964782"/>
+      <w:bookmarkStart w:id="55" w:name="_Toc432964782"/>
       <w:r>
         <w:lastRenderedPageBreak/>
         <w:t>Updating the database</w:t>
@@ -14025,7 +14720,7 @@
       <w:r>
         <w:t xml:space="preserve"> – Version 2</w:t>
       </w:r>
-      <w:bookmarkEnd w:id="56"/>
+      <w:bookmarkEnd w:id="55"/>
     </w:p>
     <w:p>
       <w:r>
@@ -14048,7 +14743,7 @@
                     <pic:cNvPicPr/>
                   </pic:nvPicPr>
                   <pic:blipFill>
-                    <a:blip r:embed="rId43">
+                    <a:blip r:embed="rId45">
                       <a:extLst>
                         <a:ext uri="{28A0092B-C50C-407E-A947-70E740481C1C}">
                           <a14:useLocalDpi xmlns:a14="http://schemas.microsoft.com/office/drawing/2010/main" val="0"/>
@@ -14090,11 +14785,11 @@
       <w:pPr>
         <w:pStyle w:val="Heading2"/>
       </w:pPr>
-      <w:bookmarkStart w:id="57" w:name="_Toc432964783"/>
+      <w:bookmarkStart w:id="56" w:name="_Toc432964783"/>
       <w:r>
         <w:t>ERD documentation:</w:t>
       </w:r>
-      <w:bookmarkEnd w:id="57"/>
+      <w:bookmarkEnd w:id="56"/>
     </w:p>
     <w:p>
       <w:pPr>
@@ -14148,19 +14843,51 @@
         <w:jc w:val="both"/>
       </w:pPr>
       <w:r>
-        <w:t xml:space="preserve">The last component of the database design is the borrowing/loaning materials during the event. This component is devised on a similar construction as the food and drink component. The only difference in this case is that there is additional information about the start and end date in the m_invoice entity. The m_invoice entity, similar to the f_invoice entity, has an intersection table between itself and the material table. The intersection table is used in this case as can borrow more than one material at a time. One can identify which person has taken what material by viewing the chain of relation between event-account, m_invoice, material_invoice and material.    </w:t>
+        <w:t xml:space="preserve">The last component of the database design is the borrowing/loaning materials during the event. This component is devised on a similar construction as the food and drink component. The only difference in this case is that there is additional information about the start and end date in the </w:t>
+      </w:r>
+      <w:proofErr w:type="spellStart"/>
+      <w:r>
+        <w:t>m_invoice</w:t>
+      </w:r>
+      <w:proofErr w:type="spellEnd"/>
+      <w:r>
+        <w:t xml:space="preserve"> entity. The </w:t>
+      </w:r>
+      <w:proofErr w:type="spellStart"/>
+      <w:r>
+        <w:t>m_invoice</w:t>
+      </w:r>
+      <w:proofErr w:type="spellEnd"/>
+      <w:r>
+        <w:t xml:space="preserve"> entity, similar to the f_invoice entity, has an intersection table between itself and the material table. The intersection table is used in this case as can borrow more than one material at a time. One can identify which person has taken what material by viewing the chain of relation between event-account, </w:t>
+      </w:r>
+      <w:proofErr w:type="spellStart"/>
+      <w:r>
+        <w:t>m_invoice</w:t>
+      </w:r>
+      <w:proofErr w:type="spellEnd"/>
+      <w:r>
+        <w:t xml:space="preserve">, </w:t>
+      </w:r>
+      <w:proofErr w:type="spellStart"/>
+      <w:r>
+        <w:t>material_invoice</w:t>
+      </w:r>
+      <w:proofErr w:type="spellEnd"/>
+      <w:r>
+        <w:t xml:space="preserve"> and material.    </w:t>
       </w:r>
     </w:p>
     <w:p>
       <w:pPr>
         <w:pStyle w:val="Heading2"/>
       </w:pPr>
-      <w:bookmarkStart w:id="58" w:name="_Toc432964784"/>
+      <w:bookmarkStart w:id="57" w:name="_Toc432964784"/>
       <w:r>
         <w:lastRenderedPageBreak/>
         <w:t>Updating the database – Version 3</w:t>
       </w:r>
-      <w:bookmarkEnd w:id="58"/>
+      <w:bookmarkEnd w:id="57"/>
     </w:p>
     <w:p>
       <w:r>
@@ -14169,9 +14896,9 @@
         </w:rPr>
         <w:drawing>
           <wp:inline distT="0" distB="0" distL="0" distR="0">
-            <wp:extent cx="6684010" cy="4895850"/>
-            <wp:effectExtent l="0" t="0" r="2540" b="0"/>
-            <wp:docPr id="17" name="Picture 17"/>
+            <wp:extent cx="6518599" cy="4981575"/>
+            <wp:effectExtent l="0" t="0" r="0" b="0"/>
+            <wp:docPr id="50" name="Picture 50"/>
             <wp:cNvGraphicFramePr>
               <a:graphicFrameLocks xmlns:a="http://schemas.openxmlformats.org/drawingml/2006/main" noChangeAspect="1"/>
             </wp:cNvGraphicFramePr>
@@ -14179,11 +14906,11 @@
               <a:graphicData uri="http://schemas.openxmlformats.org/drawingml/2006/picture">
                 <pic:pic xmlns:pic="http://schemas.openxmlformats.org/drawingml/2006/picture">
                   <pic:nvPicPr>
-                    <pic:cNvPr id="17" name="ERD_20151012.png"/>
+                    <pic:cNvPr id="50" name="ERD_V6l.png"/>
                     <pic:cNvPicPr/>
                   </pic:nvPicPr>
                   <pic:blipFill>
-                    <a:blip r:embed="rId44">
+                    <a:blip r:embed="rId46">
                       <a:extLst>
                         <a:ext uri="{28A0092B-C50C-407E-A947-70E740481C1C}">
                           <a14:useLocalDpi xmlns:a14="http://schemas.microsoft.com/office/drawing/2010/main" val="0"/>
@@ -14197,7 +14924,7 @@
                   <pic:spPr>
                     <a:xfrm>
                       <a:off x="0" y="0"/>
-                      <a:ext cx="6686962" cy="4898012"/>
+                      <a:ext cx="6526541" cy="4987645"/>
                     </a:xfrm>
                     <a:prstGeom prst="rect">
                       <a:avLst/>
@@ -14218,19 +14945,55 @@
     </w:p>
     <w:p>
       <w:pPr>
-        <w:pStyle w:val="Standard"/>
-      </w:pPr>
-    </w:p>
-    <w:p>
-      <w:pPr>
         <w:jc w:val="both"/>
       </w:pPr>
       <w:r>
-        <w:t xml:space="preserve">In the new version of database design, the Payment_Status property is added to the entity E_ACCOUNT, which help to keep track the status of participant’s payment. If the value is 1 – it means that payment is done in advance or they have not paid the entrance fee yet. Base on this, the discount can be applied for the joiner who paid in advance. </w:t>
-      </w:r>
+        <w:t>In the</w:t>
+      </w:r>
+      <w:r>
+        <w:t xml:space="preserve"> new version of database design, there are some changes:</w:t>
+      </w:r>
+    </w:p>
+    <w:p>
+      <w:pPr>
+        <w:jc w:val="both"/>
+      </w:pPr>
+      <w:r>
+        <w:t>T</w:t>
+      </w:r>
+      <w:r>
+        <w:t xml:space="preserve">he Payment_Status </w:t>
+      </w:r>
+      <w:r>
+        <w:t>attribute</w:t>
+      </w:r>
+      <w:r>
+        <w:t xml:space="preserve"> is added to the entity E_ACCOUNT, which help to keep track the status of participant’s payment. If the value is 1 – it means that payment is done in advance or they have</w:t>
+      </w:r>
+      <w:r>
+        <w:t xml:space="preserve"> not paid the entrance fee yet.</w:t>
+      </w:r>
+    </w:p>
+    <w:p>
+      <w:pPr>
+        <w:jc w:val="both"/>
+      </w:pPr>
+      <w:r>
+        <w:t>The Pay_InAdvance attribute is added to entity E_ACCOUNT, showing which participants pay in advance on the website. From the number of participants pay in advance, the total amount of entrance fee will be calculated (payment in advance will be gotten 10 euros discount). The value of this attribute is 1 if participant pay in advance.</w:t>
+      </w:r>
+    </w:p>
+    <w:p>
+      <w:pPr>
+        <w:jc w:val="both"/>
+      </w:pPr>
+      <w:r>
+        <w:t xml:space="preserve">The Available attribute is added to the entity CAMP, keeping data about which camp is rented or free. If the camp is rented – the value of this one is 1. </w:t>
+      </w:r>
+      <w:bookmarkStart w:id="58" w:name="_GoBack"/>
+      <w:bookmarkEnd w:id="58"/>
     </w:p>
     <w:sectPr>
-      <w:footerReference w:type="default" r:id="rId45"/>
+      <w:footerReference w:type="default" r:id="rId47"/>
       <w:pgSz w:w="12240" w:h="15840"/>
       <w:pgMar w:top="1440" w:right="1440" w:bottom="1440" w:left="1440" w:header="720" w:footer="720" w:gutter="0"/>
       <w:cols w:space="720"/>
@@ -14347,7 +15110,7 @@
         <v:path o:extrusionok="f" gradientshapeok="t" o:connecttype="rect"/>
         <o:lock v:ext="edit" aspectratio="t"/>
       </v:shapetype>
-      <v:shape id="_x0000_i1036" type="#_x0000_t75" style="width:11.1pt;height:11.1pt" o:bullet="t">
+      <v:shape id="_x0000_i1048" type="#_x0000_t75" style="width:11.25pt;height:11.25pt" o:bullet="t">
         <v:imagedata r:id="rId1" o:title="mso1F9F"/>
       </v:shape>
     </w:pict>
@@ -20903,7 +21666,7 @@
 </file>
 
 <file path=customXml/itemProps1.xml><?xml version="1.0" encoding="utf-8"?>
-<ds:datastoreItem xmlns:ds="http://schemas.openxmlformats.org/officeDocument/2006/customXml" ds:itemID="{158A30E1-9A19-44E8-B608-8C8523D0BFEA}">
+<ds:datastoreItem xmlns:ds="http://schemas.openxmlformats.org/officeDocument/2006/customXml" ds:itemID="{413606F6-5D22-4792-BF46-D84AEDE9A7A1}">
   <ds:schemaRefs>
     <ds:schemaRef ds:uri="http://schemas.openxmlformats.org/officeDocument/2006/bibliography"/>
   </ds:schemaRefs>

</xml_diff>